<commit_message>
update: OpenSSL 작업 기록 0908
</commit_message>
<xml_diff>
--- a/SSH_Connection_DB_Load.docx
+++ b/SSH_Connection_DB_Load.docx
@@ -205,7 +205,6 @@
       <w:pPr>
         <w:spacing w:after="0"/>
         <w:rPr>
-          <w:rFonts w:hint="eastAsia"/>
           <w:sz w:val="20"/>
           <w:szCs w:val="20"/>
         </w:rPr>
@@ -224,15 +223,7 @@
           <w:sz w:val="18"/>
           <w:szCs w:val="18"/>
         </w:rPr>
-        <w:t>-</w:t>
-      </w:r>
-      <w:r>
-        <w:rPr>
-          <w:rFonts w:hint="eastAsia"/>
-          <w:sz w:val="18"/>
-          <w:szCs w:val="18"/>
-        </w:rPr>
-        <w:t xml:space="preserve"> 구현 Module</w:t>
+        <w:t>- 구현 Module</w:t>
       </w:r>
       <w:proofErr w:type="gramStart"/>
       <w:r>
@@ -838,7 +829,6 @@
         <w:spacing w:after="0"/>
         <w:ind w:firstLine="180"/>
         <w:rPr>
-          <w:rFonts w:hint="eastAsia"/>
           <w:sz w:val="18"/>
           <w:szCs w:val="18"/>
         </w:rPr>
@@ -3639,7 +3629,6 @@
         <w:pStyle w:val="aa"/>
         <w:jc w:val="center"/>
         <w:rPr>
-          <w:rFonts w:hint="eastAsia"/>
           <w:sz w:val="16"/>
           <w:szCs w:val="16"/>
         </w:rPr>
@@ -3723,6 +3712,7 @@
       </w:pPr>
       <w:r>
         <w:rPr>
+          <w:noProof/>
           <w:sz w:val="18"/>
           <w:szCs w:val="18"/>
         </w:rPr>
@@ -3779,7 +3769,6 @@
         <w:pStyle w:val="aa"/>
         <w:jc w:val="center"/>
         <w:rPr>
-          <w:rFonts w:hint="eastAsia"/>
           <w:sz w:val="16"/>
           <w:szCs w:val="16"/>
         </w:rPr>
@@ -3840,7 +3829,6 @@
       <w:pPr>
         <w:spacing w:after="0"/>
         <w:rPr>
-          <w:rFonts w:hint="eastAsia"/>
           <w:sz w:val="18"/>
           <w:szCs w:val="18"/>
         </w:rPr>
@@ -3852,6 +3840,116 @@
           <w:szCs w:val="18"/>
         </w:rPr>
         <w:lastRenderedPageBreak/>
+        <w:t xml:space="preserve"> - Client는 신뢰할 수 있는 Host의 Key를 사전에 등록해야 한다.</w:t>
+      </w:r>
+    </w:p>
+    <w:p>
+      <w:pPr>
+        <w:spacing w:after="0"/>
+        <w:rPr>
+          <w:sz w:val="18"/>
+          <w:szCs w:val="18"/>
+        </w:rPr>
+      </w:pPr>
+      <w:r>
+        <w:rPr>
+          <w:rFonts w:hint="eastAsia"/>
+          <w:sz w:val="18"/>
+          <w:szCs w:val="18"/>
+        </w:rPr>
+        <w:t xml:space="preserve">   </w:t>
+      </w:r>
+      <w:proofErr w:type="spellStart"/>
+      <w:r>
+        <w:rPr>
+          <w:rFonts w:hint="eastAsia"/>
+          <w:sz w:val="18"/>
+          <w:szCs w:val="18"/>
+        </w:rPr>
+        <w:t>ㆍ</w:t>
+      </w:r>
+      <w:proofErr w:type="spellEnd"/>
+      <w:r>
+        <w:rPr>
+          <w:rFonts w:hint="eastAsia"/>
+          <w:sz w:val="18"/>
+          <w:szCs w:val="18"/>
+        </w:rPr>
+        <w:t xml:space="preserve"> Windows에서 </w:t>
+      </w:r>
+      <w:r>
+        <w:rPr>
+          <w:sz w:val="18"/>
+          <w:szCs w:val="18"/>
+        </w:rPr>
+        <w:t>“</w:t>
+      </w:r>
+      <w:r>
+        <w:rPr>
+          <w:rFonts w:hint="eastAsia"/>
+          <w:sz w:val="18"/>
+          <w:szCs w:val="18"/>
+        </w:rPr>
+        <w:t>~/.ssh/</w:t>
+      </w:r>
+      <w:proofErr w:type="spellStart"/>
+      <w:r>
+        <w:rPr>
+          <w:rFonts w:hint="eastAsia"/>
+          <w:sz w:val="18"/>
+          <w:szCs w:val="18"/>
+        </w:rPr>
+        <w:t>known_hosts</w:t>
+      </w:r>
+      <w:proofErr w:type="spellEnd"/>
+      <w:r>
+        <w:rPr>
+          <w:sz w:val="18"/>
+          <w:szCs w:val="18"/>
+        </w:rPr>
+        <w:t>”</w:t>
+      </w:r>
+      <w:proofErr w:type="spellStart"/>
+      <w:r>
+        <w:rPr>
+          <w:rFonts w:hint="eastAsia"/>
+          <w:sz w:val="18"/>
+          <w:szCs w:val="18"/>
+        </w:rPr>
+        <w:t>에</w:t>
+      </w:r>
+      <w:proofErr w:type="spellEnd"/>
+      <w:r>
+        <w:rPr>
+          <w:rFonts w:hint="eastAsia"/>
+          <w:sz w:val="18"/>
+          <w:szCs w:val="18"/>
+        </w:rPr>
+        <w:t xml:space="preserve"> 등록함으로써</w:t>
+      </w:r>
+      <w:r>
+        <w:rPr>
+          <w:rFonts w:hint="eastAsia"/>
+          <w:sz w:val="18"/>
+          <w:szCs w:val="18"/>
+        </w:rPr>
+        <w:t xml:space="preserve"> Host Key를 관리할 수 있다.</w:t>
+      </w:r>
+    </w:p>
+    <w:p>
+      <w:pPr>
+        <w:spacing w:after="0"/>
+        <w:rPr>
+          <w:sz w:val="18"/>
+          <w:szCs w:val="18"/>
+        </w:rPr>
+      </w:pPr>
+      <w:r>
+        <w:rPr>
+          <w:rFonts w:hint="eastAsia"/>
+          <w:sz w:val="18"/>
+          <w:szCs w:val="18"/>
+        </w:rPr>
         <w:t xml:space="preserve"> </w:t>
       </w:r>
       <w:r>
@@ -3868,24 +3966,62 @@
           <w:sz w:val="18"/>
           <w:szCs w:val="18"/>
         </w:rPr>
-        <w:t xml:space="preserve"> Client는 신뢰할 수 있는 Host의 Key를 사전에 등록해야 한다.</w:t>
-      </w:r>
-    </w:p>
-    <w:p>
-      <w:pPr>
-        <w:spacing w:after="0"/>
-        <w:rPr>
-          <w:sz w:val="18"/>
-          <w:szCs w:val="18"/>
-        </w:rPr>
-      </w:pPr>
-      <w:r>
-        <w:rPr>
-          <w:rFonts w:hint="eastAsia"/>
-          <w:sz w:val="18"/>
-          <w:szCs w:val="18"/>
-        </w:rPr>
-        <w:t xml:space="preserve">   </w:t>
+        <w:t xml:space="preserve"> Windows에서 Server의 Host key를 확인하려면 </w:t>
+      </w:r>
+      <w:r>
+        <w:rPr>
+          <w:sz w:val="18"/>
+          <w:szCs w:val="18"/>
+        </w:rPr>
+        <w:t>“</w:t>
+      </w:r>
+      <w:r>
+        <w:rPr>
+          <w:rFonts w:hint="eastAsia"/>
+          <w:sz w:val="18"/>
+          <w:szCs w:val="18"/>
+        </w:rPr>
+        <w:t>ssh-keygen</w:t>
+      </w:r>
+      <w:r>
+        <w:rPr>
+          <w:sz w:val="18"/>
+          <w:szCs w:val="18"/>
+        </w:rPr>
+        <w:t>”</w:t>
+      </w:r>
+      <w:r>
+        <w:rPr>
+          <w:rFonts w:hint="eastAsia"/>
+          <w:sz w:val="18"/>
+          <w:szCs w:val="18"/>
+        </w:rPr>
+        <w:t xml:space="preserve"> 명령을 사용한다.</w:t>
+      </w:r>
+    </w:p>
+    <w:p>
+      <w:pPr>
+        <w:spacing w:after="0"/>
+        <w:rPr>
+          <w:sz w:val="18"/>
+          <w:szCs w:val="18"/>
+        </w:rPr>
+      </w:pPr>
+      <w:r>
+        <w:rPr>
+          <w:rFonts w:hint="eastAsia"/>
+          <w:sz w:val="18"/>
+          <w:szCs w:val="18"/>
+        </w:rPr>
+        <w:t xml:space="preserve"> </w:t>
+      </w:r>
+      <w:r>
+        <w:rPr>
+          <w:rFonts w:hint="eastAsia"/>
+          <w:sz w:val="18"/>
+          <w:szCs w:val="18"/>
+        </w:rPr>
+        <w:t xml:space="preserve">  </w:t>
       </w:r>
       <w:proofErr w:type="spellStart"/>
       <w:r>
@@ -3903,22 +4039,25 @@
           <w:sz w:val="18"/>
           <w:szCs w:val="18"/>
         </w:rPr>
-        <w:t xml:space="preserve"> Windows에서 </w:t>
-      </w:r>
-      <w:r>
-        <w:rPr>
-          <w:sz w:val="18"/>
-          <w:szCs w:val="18"/>
-        </w:rPr>
-        <w:t>“</w:t>
-      </w:r>
-      <w:r>
-        <w:rPr>
-          <w:rFonts w:hint="eastAsia"/>
-          <w:sz w:val="18"/>
-          <w:szCs w:val="18"/>
-        </w:rPr>
-        <w:t>~/.ssh/</w:t>
+        <w:t xml:space="preserve"> ssh-keygen -F </w:t>
+      </w:r>
+      <w:proofErr w:type="gramStart"/>
+      <w:r>
+        <w:rPr>
+          <w:rFonts w:hint="eastAsia"/>
+          <w:sz w:val="18"/>
+          <w:szCs w:val="18"/>
+        </w:rPr>
+        <w:t>[ Server</w:t>
+      </w:r>
+      <w:proofErr w:type="gramEnd"/>
+      <w:r>
+        <w:rPr>
+          <w:rFonts w:hint="eastAsia"/>
+          <w:sz w:val="18"/>
+          <w:szCs w:val="18"/>
+        </w:rPr>
+        <w:t xml:space="preserve"> IP 또는 </w:t>
       </w:r>
       <w:proofErr w:type="spellStart"/>
       <w:r>
@@ -3927,178 +4066,11 @@
           <w:sz w:val="18"/>
           <w:szCs w:val="18"/>
         </w:rPr>
-        <w:t>known_hosts</w:t>
+        <w:t>HostName</w:t>
       </w:r>
       <w:proofErr w:type="spellEnd"/>
       <w:r>
         <w:rPr>
-          <w:sz w:val="18"/>
-          <w:szCs w:val="18"/>
-        </w:rPr>
-        <w:t>”</w:t>
-      </w:r>
-      <w:proofErr w:type="spellStart"/>
-      <w:r>
-        <w:rPr>
-          <w:rFonts w:hint="eastAsia"/>
-          <w:sz w:val="18"/>
-          <w:szCs w:val="18"/>
-        </w:rPr>
-        <w:t>에</w:t>
-      </w:r>
-      <w:proofErr w:type="spellEnd"/>
-      <w:r>
-        <w:rPr>
-          <w:rFonts w:hint="eastAsia"/>
-          <w:sz w:val="18"/>
-          <w:szCs w:val="18"/>
-        </w:rPr>
-        <w:t xml:space="preserve"> 등록함으로써</w:t>
-      </w:r>
-      <w:r>
-        <w:rPr>
-          <w:rFonts w:hint="eastAsia"/>
-          <w:sz w:val="18"/>
-          <w:szCs w:val="18"/>
-        </w:rPr>
-        <w:t xml:space="preserve"> Host Key를 관리할 수 있다.</w:t>
-      </w:r>
-    </w:p>
-    <w:p>
-      <w:pPr>
-        <w:spacing w:after="0"/>
-        <w:rPr>
-          <w:sz w:val="18"/>
-          <w:szCs w:val="18"/>
-        </w:rPr>
-      </w:pPr>
-      <w:r>
-        <w:rPr>
-          <w:rFonts w:hint="eastAsia"/>
-          <w:sz w:val="18"/>
-          <w:szCs w:val="18"/>
-        </w:rPr>
-        <w:t xml:space="preserve"> </w:t>
-      </w:r>
-      <w:r>
-        <w:rPr>
-          <w:rFonts w:hint="eastAsia"/>
-          <w:sz w:val="18"/>
-          <w:szCs w:val="18"/>
-        </w:rPr>
-        <w:t>-</w:t>
-      </w:r>
-      <w:r>
-        <w:rPr>
-          <w:rFonts w:hint="eastAsia"/>
-          <w:sz w:val="18"/>
-          <w:szCs w:val="18"/>
-        </w:rPr>
-        <w:t xml:space="preserve"> Windows에서 Server의 Host key를 확인하려면 </w:t>
-      </w:r>
-      <w:r>
-        <w:rPr>
-          <w:sz w:val="18"/>
-          <w:szCs w:val="18"/>
-        </w:rPr>
-        <w:t>“</w:t>
-      </w:r>
-      <w:r>
-        <w:rPr>
-          <w:rFonts w:hint="eastAsia"/>
-          <w:sz w:val="18"/>
-          <w:szCs w:val="18"/>
-        </w:rPr>
-        <w:t>ssh-keygen</w:t>
-      </w:r>
-      <w:r>
-        <w:rPr>
-          <w:sz w:val="18"/>
-          <w:szCs w:val="18"/>
-        </w:rPr>
-        <w:t>”</w:t>
-      </w:r>
-      <w:r>
-        <w:rPr>
-          <w:rFonts w:hint="eastAsia"/>
-          <w:sz w:val="18"/>
-          <w:szCs w:val="18"/>
-        </w:rPr>
-        <w:t xml:space="preserve"> 명령을 사용한다.</w:t>
-      </w:r>
-    </w:p>
-    <w:p>
-      <w:pPr>
-        <w:spacing w:after="0"/>
-        <w:rPr>
-          <w:sz w:val="18"/>
-          <w:szCs w:val="18"/>
-        </w:rPr>
-      </w:pPr>
-      <w:r>
-        <w:rPr>
-          <w:rFonts w:hint="eastAsia"/>
-          <w:sz w:val="18"/>
-          <w:szCs w:val="18"/>
-        </w:rPr>
-        <w:t xml:space="preserve"> </w:t>
-      </w:r>
-      <w:r>
-        <w:rPr>
-          <w:rFonts w:hint="eastAsia"/>
-          <w:sz w:val="18"/>
-          <w:szCs w:val="18"/>
-        </w:rPr>
-        <w:t xml:space="preserve">  </w:t>
-      </w:r>
-      <w:proofErr w:type="spellStart"/>
-      <w:r>
-        <w:rPr>
-          <w:rFonts w:hint="eastAsia"/>
-          <w:sz w:val="18"/>
-          <w:szCs w:val="18"/>
-        </w:rPr>
-        <w:t>ㆍ</w:t>
-      </w:r>
-      <w:proofErr w:type="spellEnd"/>
-      <w:r>
-        <w:rPr>
-          <w:rFonts w:hint="eastAsia"/>
-          <w:sz w:val="18"/>
-          <w:szCs w:val="18"/>
-        </w:rPr>
-        <w:t xml:space="preserve"> ssh-keygen -F </w:t>
-      </w:r>
-      <w:proofErr w:type="gramStart"/>
-      <w:r>
-        <w:rPr>
-          <w:rFonts w:hint="eastAsia"/>
-          <w:sz w:val="18"/>
-          <w:szCs w:val="18"/>
-        </w:rPr>
-        <w:t>[ Server</w:t>
-      </w:r>
-      <w:proofErr w:type="gramEnd"/>
-      <w:r>
-        <w:rPr>
-          <w:rFonts w:hint="eastAsia"/>
-          <w:sz w:val="18"/>
-          <w:szCs w:val="18"/>
-        </w:rPr>
-        <w:t xml:space="preserve"> IP 또는 </w:t>
-      </w:r>
-      <w:proofErr w:type="spellStart"/>
-      <w:r>
-        <w:rPr>
-          <w:rFonts w:hint="eastAsia"/>
-          <w:sz w:val="18"/>
-          <w:szCs w:val="18"/>
-        </w:rPr>
-        <w:t>HostName</w:t>
-      </w:r>
-      <w:proofErr w:type="spellEnd"/>
-      <w:r>
-        <w:rPr>
           <w:rFonts w:hint="eastAsia"/>
           <w:sz w:val="18"/>
           <w:szCs w:val="18"/>
@@ -4123,6 +4095,7 @@
       </w:pPr>
       <w:r>
         <w:rPr>
+          <w:noProof/>
           <w:sz w:val="18"/>
           <w:szCs w:val="18"/>
         </w:rPr>
@@ -4175,7 +4148,6 @@
         <w:pStyle w:val="aa"/>
         <w:jc w:val="center"/>
         <w:rPr>
-          <w:rFonts w:hint="eastAsia"/>
           <w:sz w:val="16"/>
           <w:szCs w:val="16"/>
         </w:rPr>
@@ -4304,7 +4276,6 @@
       <w:pPr>
         <w:spacing w:after="0"/>
         <w:rPr>
-          <w:rFonts w:hint="eastAsia"/>
           <w:sz w:val="18"/>
           <w:szCs w:val="18"/>
         </w:rPr>
@@ -4341,7 +4312,6 @@
         <w:spacing w:after="0"/>
         <w:ind w:firstLine="180"/>
         <w:rPr>
-          <w:rFonts w:hint="eastAsia"/>
           <w:sz w:val="18"/>
           <w:szCs w:val="18"/>
         </w:rPr>
@@ -4422,7 +4392,6 @@
         <w:spacing w:after="0"/>
         <w:ind w:firstLine="180"/>
         <w:rPr>
-          <w:rFonts w:hint="eastAsia"/>
           <w:sz w:val="18"/>
           <w:szCs w:val="18"/>
         </w:rPr>
@@ -4481,7 +4450,6 @@
         <w:spacing w:after="0"/>
         <w:ind w:firstLine="180"/>
         <w:rPr>
-          <w:rFonts w:hint="eastAsia"/>
           <w:sz w:val="18"/>
           <w:szCs w:val="18"/>
         </w:rPr>
@@ -4504,6 +4472,7 @@
       </w:pPr>
       <w:r>
         <w:rPr>
+          <w:noProof/>
           <w:sz w:val="18"/>
           <w:szCs w:val="18"/>
         </w:rPr>
@@ -4652,7 +4621,6 @@
       <w:pPr>
         <w:spacing w:after="0" w:line="360" w:lineRule="auto"/>
         <w:rPr>
-          <w:rFonts w:hint="eastAsia"/>
           <w:sz w:val="18"/>
           <w:szCs w:val="18"/>
         </w:rPr>
@@ -4673,15 +4641,7 @@
           <w:szCs w:val="18"/>
         </w:rPr>
         <w:lastRenderedPageBreak/>
-        <w:t>-</w:t>
-      </w:r>
-      <w:r>
-        <w:rPr>
-          <w:rFonts w:hint="eastAsia"/>
-          <w:sz w:val="18"/>
-          <w:szCs w:val="18"/>
-        </w:rPr>
-        <w:t xml:space="preserve"> (번외) </w:t>
+        <w:t xml:space="preserve">- (번외) </w:t>
       </w:r>
       <w:proofErr w:type="spellStart"/>
       <w:r>
@@ -4706,7 +4666,6 @@
       <w:pPr>
         <w:spacing w:after="0" w:line="360" w:lineRule="auto"/>
         <w:rPr>
-          <w:rFonts w:hint="eastAsia"/>
           <w:sz w:val="18"/>
           <w:szCs w:val="18"/>
         </w:rPr>
@@ -4951,7 +4910,6 @@
           <w:p>
             <w:pPr>
               <w:rPr>
-                <w:rFonts w:hint="eastAsia"/>
                 <w:sz w:val="18"/>
                 <w:szCs w:val="18"/>
               </w:rPr>
@@ -5022,7 +4980,6 @@
             <w:pPr>
               <w:keepNext/>
               <w:rPr>
-                <w:rFonts w:hint="eastAsia"/>
                 <w:b/>
                 <w:bCs/>
                 <w:sz w:val="18"/>
@@ -5038,7 +4995,6 @@
         <w:pStyle w:val="aa"/>
         <w:jc w:val="center"/>
         <w:rPr>
-          <w:rFonts w:hint="eastAsia"/>
           <w:sz w:val="16"/>
           <w:szCs w:val="16"/>
         </w:rPr>
@@ -5557,7 +5513,6 @@
       <w:pPr>
         <w:spacing w:after="0"/>
         <w:rPr>
-          <w:rFonts w:hint="eastAsia"/>
           <w:sz w:val="18"/>
           <w:szCs w:val="18"/>
         </w:rPr>
@@ -5597,7 +5552,6 @@
           <w:p>
             <w:pPr>
               <w:rPr>
-                <w:rFonts w:hint="eastAsia"/>
                 <w:sz w:val="18"/>
                 <w:szCs w:val="18"/>
               </w:rPr>
@@ -5735,7 +5689,6 @@
           <w:p>
             <w:pPr>
               <w:rPr>
-                <w:rFonts w:hint="eastAsia"/>
                 <w:sz w:val="18"/>
                 <w:szCs w:val="18"/>
               </w:rPr>
@@ -5777,7 +5730,6 @@
           <w:p>
             <w:pPr>
               <w:rPr>
-                <w:rFonts w:hint="eastAsia"/>
                 <w:sz w:val="18"/>
                 <w:szCs w:val="18"/>
               </w:rPr>
@@ -5817,7 +5769,6 @@
           <w:p>
             <w:pPr>
               <w:rPr>
-                <w:rFonts w:hint="eastAsia"/>
                 <w:sz w:val="18"/>
                 <w:szCs w:val="18"/>
               </w:rPr>
@@ -5857,7 +5808,6 @@
           <w:p>
             <w:pPr>
               <w:rPr>
-                <w:rFonts w:hint="eastAsia"/>
                 <w:sz w:val="18"/>
                 <w:szCs w:val="18"/>
               </w:rPr>
@@ -5913,7 +5863,6 @@
           <w:p>
             <w:pPr>
               <w:rPr>
-                <w:rFonts w:hint="eastAsia"/>
                 <w:sz w:val="18"/>
                 <w:szCs w:val="18"/>
               </w:rPr>
@@ -6028,7 +5977,6 @@
           <w:p>
             <w:pPr>
               <w:rPr>
-                <w:rFonts w:hint="eastAsia"/>
                 <w:sz w:val="18"/>
                 <w:szCs w:val="18"/>
               </w:rPr>
@@ -6098,7 +6046,6 @@
           <w:p>
             <w:pPr>
               <w:rPr>
-                <w:rFonts w:hint="eastAsia"/>
                 <w:sz w:val="18"/>
                 <w:szCs w:val="18"/>
               </w:rPr>
@@ -6177,7 +6124,6 @@
           <w:p>
             <w:pPr>
               <w:rPr>
-                <w:rFonts w:hint="eastAsia"/>
                 <w:sz w:val="18"/>
                 <w:szCs w:val="18"/>
               </w:rPr>
@@ -6307,7 +6253,6 @@
           <w:p>
             <w:pPr>
               <w:rPr>
-                <w:rFonts w:hint="eastAsia"/>
                 <w:sz w:val="18"/>
                 <w:szCs w:val="18"/>
               </w:rPr>
@@ -6465,7 +6410,6 @@
           <w:p>
             <w:pPr>
               <w:rPr>
-                <w:rFonts w:hint="eastAsia"/>
                 <w:sz w:val="18"/>
                 <w:szCs w:val="18"/>
               </w:rPr>
@@ -6474,7 +6418,6 @@
           <w:p>
             <w:pPr>
               <w:rPr>
-                <w:rFonts w:hint="eastAsia"/>
                 <w:sz w:val="18"/>
                 <w:szCs w:val="18"/>
               </w:rPr>
@@ -6522,7 +6465,6 @@
           <w:p>
             <w:pPr>
               <w:rPr>
-                <w:rFonts w:hint="eastAsia"/>
                 <w:sz w:val="18"/>
                 <w:szCs w:val="18"/>
               </w:rPr>
@@ -6609,7 +6551,6 @@
           <w:p>
             <w:pPr>
               <w:rPr>
-                <w:rFonts w:hint="eastAsia"/>
                 <w:sz w:val="18"/>
                 <w:szCs w:val="18"/>
               </w:rPr>
@@ -6625,7 +6566,6 @@
           <w:p>
             <w:pPr>
               <w:rPr>
-                <w:rFonts w:hint="eastAsia"/>
                 <w:sz w:val="18"/>
                 <w:szCs w:val="18"/>
               </w:rPr>
@@ -6667,7 +6607,6 @@
           <w:p>
             <w:pPr>
               <w:rPr>
-                <w:rFonts w:hint="eastAsia"/>
                 <w:sz w:val="18"/>
                 <w:szCs w:val="18"/>
               </w:rPr>
@@ -6724,7 +6663,6 @@
           <w:p>
             <w:pPr>
               <w:rPr>
-                <w:rFonts w:hint="eastAsia"/>
                 <w:sz w:val="18"/>
                 <w:szCs w:val="18"/>
               </w:rPr>
@@ -6804,7 +6742,6 @@
           <w:p>
             <w:pPr>
               <w:rPr>
-                <w:rFonts w:hint="eastAsia"/>
                 <w:sz w:val="18"/>
                 <w:szCs w:val="18"/>
               </w:rPr>
@@ -6842,7 +6779,6 @@
           <w:p>
             <w:pPr>
               <w:rPr>
-                <w:rFonts w:hint="eastAsia"/>
                 <w:sz w:val="18"/>
                 <w:szCs w:val="18"/>
               </w:rPr>
@@ -7347,7 +7283,6 @@
             <w:pPr>
               <w:keepNext/>
               <w:rPr>
-                <w:rFonts w:hint="eastAsia"/>
                 <w:sz w:val="18"/>
                 <w:szCs w:val="18"/>
               </w:rPr>
@@ -7361,7 +7296,6 @@
         <w:pStyle w:val="aa"/>
         <w:jc w:val="center"/>
         <w:rPr>
-          <w:rFonts w:hint="eastAsia"/>
           <w:sz w:val="16"/>
           <w:szCs w:val="16"/>
         </w:rPr>
@@ -7371,6 +7305,7 @@
           <w:sz w:val="16"/>
           <w:szCs w:val="16"/>
         </w:rPr>
+        <w:lastRenderedPageBreak/>
         <w:t xml:space="preserve">Figure </w:t>
       </w:r>
       <w:r>
@@ -7449,7 +7384,6 @@
       <w:pPr>
         <w:spacing w:after="0"/>
         <w:rPr>
-          <w:rFonts w:hint="eastAsia"/>
           <w:sz w:val="18"/>
           <w:szCs w:val="18"/>
         </w:rPr>
@@ -7566,7 +7500,7 @@
           <w:p>
             <w:pPr>
               <w:rPr>
-                <w:rFonts w:hAnsiTheme="minorEastAsia" w:hint="eastAsia"/>
+                <w:rFonts w:hAnsiTheme="minorEastAsia"/>
                 <w:sz w:val="18"/>
                 <w:szCs w:val="18"/>
               </w:rPr>
@@ -7982,7 +7916,7 @@
           <w:p>
             <w:pPr>
               <w:rPr>
-                <w:rFonts w:hAnsiTheme="minorEastAsia" w:hint="eastAsia"/>
+                <w:rFonts w:hAnsiTheme="minorEastAsia"/>
                 <w:sz w:val="18"/>
                 <w:szCs w:val="18"/>
               </w:rPr>
@@ -8017,7 +7951,7 @@
           <w:p>
             <w:pPr>
               <w:rPr>
-                <w:rFonts w:hAnsiTheme="minorEastAsia" w:hint="eastAsia"/>
+                <w:rFonts w:hAnsiTheme="minorEastAsia"/>
                 <w:sz w:val="18"/>
                 <w:szCs w:val="18"/>
               </w:rPr>
@@ -8090,21 +8024,21 @@
               <w:keepNext/>
               <w:jc w:val="center"/>
               <w:rPr>
+                <w:sz w:val="18"/>
+                <w:szCs w:val="18"/>
+              </w:rPr>
+            </w:pPr>
+            <w:r>
+              <w:rPr>
                 <w:rFonts w:hint="eastAsia"/>
                 <w:sz w:val="18"/>
                 <w:szCs w:val="18"/>
               </w:rPr>
-            </w:pPr>
-            <w:r>
-              <w:rPr>
-                <w:rFonts w:hint="eastAsia"/>
-                <w:sz w:val="18"/>
-                <w:szCs w:val="18"/>
-              </w:rPr>
               <w:t>출력:</w:t>
             </w:r>
             <w:r>
               <w:rPr>
+                <w:noProof/>
                 <w:sz w:val="18"/>
                 <w:szCs w:val="18"/>
               </w:rPr>
@@ -8160,7 +8094,6 @@
         <w:pStyle w:val="aa"/>
         <w:jc w:val="center"/>
         <w:rPr>
-          <w:rFonts w:hint="eastAsia"/>
           <w:sz w:val="16"/>
           <w:szCs w:val="16"/>
         </w:rPr>
@@ -8251,490 +8184,2889 @@
           <w:szCs w:val="18"/>
         </w:rPr>
       </w:pPr>
-    </w:p>
-    <w:p>
-      <w:pPr>
-        <w:spacing w:after="0"/>
-        <w:rPr>
-          <w:sz w:val="18"/>
-          <w:szCs w:val="18"/>
-        </w:rPr>
-      </w:pPr>
-    </w:p>
-    <w:p>
-      <w:pPr>
-        <w:spacing w:after="0"/>
-        <w:rPr>
-          <w:sz w:val="18"/>
-          <w:szCs w:val="18"/>
-        </w:rPr>
-      </w:pPr>
-    </w:p>
-    <w:p>
-      <w:pPr>
-        <w:spacing w:after="0"/>
-        <w:rPr>
-          <w:sz w:val="18"/>
-          <w:szCs w:val="18"/>
-        </w:rPr>
-      </w:pPr>
-    </w:p>
-    <w:p>
-      <w:pPr>
-        <w:spacing w:after="0"/>
-        <w:rPr>
-          <w:sz w:val="18"/>
-          <w:szCs w:val="18"/>
-        </w:rPr>
-      </w:pPr>
-    </w:p>
-    <w:p>
-      <w:pPr>
-        <w:spacing w:after="0"/>
-        <w:rPr>
-          <w:sz w:val="18"/>
-          <w:szCs w:val="18"/>
-        </w:rPr>
-      </w:pPr>
-    </w:p>
-    <w:p>
-      <w:pPr>
-        <w:spacing w:after="0"/>
-        <w:rPr>
-          <w:sz w:val="18"/>
-          <w:szCs w:val="18"/>
-        </w:rPr>
-      </w:pPr>
-    </w:p>
-    <w:p>
-      <w:pPr>
-        <w:spacing w:after="0"/>
-        <w:rPr>
-          <w:sz w:val="18"/>
-          <w:szCs w:val="18"/>
-        </w:rPr>
-      </w:pPr>
-    </w:p>
-    <w:p>
-      <w:pPr>
-        <w:spacing w:after="0"/>
-        <w:rPr>
-          <w:sz w:val="18"/>
-          <w:szCs w:val="18"/>
-        </w:rPr>
-      </w:pPr>
-    </w:p>
-    <w:p>
-      <w:pPr>
-        <w:spacing w:after="0"/>
-        <w:rPr>
-          <w:sz w:val="18"/>
-          <w:szCs w:val="18"/>
-        </w:rPr>
-      </w:pPr>
-    </w:p>
-    <w:p>
-      <w:pPr>
-        <w:spacing w:after="0"/>
-        <w:rPr>
-          <w:sz w:val="18"/>
-          <w:szCs w:val="18"/>
-        </w:rPr>
-      </w:pPr>
-    </w:p>
-    <w:p>
-      <w:pPr>
-        <w:spacing w:after="0"/>
-        <w:rPr>
-          <w:sz w:val="18"/>
-          <w:szCs w:val="18"/>
-        </w:rPr>
-      </w:pPr>
-    </w:p>
-    <w:p>
-      <w:pPr>
-        <w:spacing w:after="0"/>
-        <w:rPr>
-          <w:sz w:val="18"/>
-          <w:szCs w:val="18"/>
-        </w:rPr>
-      </w:pPr>
-    </w:p>
-    <w:p>
-      <w:pPr>
-        <w:spacing w:after="0"/>
-        <w:rPr>
-          <w:sz w:val="18"/>
-          <w:szCs w:val="18"/>
-        </w:rPr>
-      </w:pPr>
-    </w:p>
-    <w:p>
-      <w:pPr>
-        <w:spacing w:after="0"/>
-        <w:rPr>
-          <w:sz w:val="18"/>
-          <w:szCs w:val="18"/>
-        </w:rPr>
-      </w:pPr>
-    </w:p>
-    <w:p>
-      <w:pPr>
-        <w:spacing w:after="0"/>
-        <w:rPr>
-          <w:sz w:val="18"/>
-          <w:szCs w:val="18"/>
-        </w:rPr>
-      </w:pPr>
-    </w:p>
-    <w:p>
-      <w:pPr>
-        <w:spacing w:after="0"/>
-        <w:rPr>
-          <w:sz w:val="18"/>
-          <w:szCs w:val="18"/>
-        </w:rPr>
-      </w:pPr>
-    </w:p>
-    <w:p>
-      <w:pPr>
-        <w:spacing w:after="0"/>
-        <w:rPr>
-          <w:sz w:val="18"/>
-          <w:szCs w:val="18"/>
-        </w:rPr>
-      </w:pPr>
-    </w:p>
-    <w:p>
-      <w:pPr>
-        <w:spacing w:after="0"/>
-        <w:rPr>
-          <w:sz w:val="18"/>
-          <w:szCs w:val="18"/>
-        </w:rPr>
-      </w:pPr>
-    </w:p>
-    <w:p>
-      <w:pPr>
-        <w:spacing w:after="0"/>
-        <w:rPr>
-          <w:sz w:val="18"/>
-          <w:szCs w:val="18"/>
-        </w:rPr>
-      </w:pPr>
-    </w:p>
-    <w:p>
-      <w:pPr>
-        <w:spacing w:after="0"/>
-        <w:rPr>
-          <w:sz w:val="18"/>
-          <w:szCs w:val="18"/>
-        </w:rPr>
-      </w:pPr>
-    </w:p>
-    <w:p>
-      <w:pPr>
-        <w:spacing w:after="0"/>
-        <w:rPr>
-          <w:sz w:val="18"/>
-          <w:szCs w:val="18"/>
-        </w:rPr>
-      </w:pPr>
-    </w:p>
-    <w:p>
-      <w:pPr>
-        <w:spacing w:after="0"/>
-        <w:rPr>
-          <w:sz w:val="18"/>
-          <w:szCs w:val="18"/>
-        </w:rPr>
-      </w:pPr>
-    </w:p>
-    <w:p>
-      <w:pPr>
-        <w:spacing w:after="0"/>
-        <w:rPr>
-          <w:sz w:val="18"/>
-          <w:szCs w:val="18"/>
-        </w:rPr>
-      </w:pPr>
-    </w:p>
-    <w:p>
-      <w:pPr>
-        <w:spacing w:after="0"/>
-        <w:rPr>
-          <w:sz w:val="18"/>
-          <w:szCs w:val="18"/>
-        </w:rPr>
-      </w:pPr>
-    </w:p>
-    <w:p>
-      <w:pPr>
-        <w:spacing w:after="0"/>
-        <w:rPr>
-          <w:sz w:val="18"/>
-          <w:szCs w:val="18"/>
-        </w:rPr>
-      </w:pPr>
-    </w:p>
-    <w:p>
-      <w:pPr>
-        <w:spacing w:after="0"/>
-        <w:rPr>
-          <w:sz w:val="18"/>
-          <w:szCs w:val="18"/>
-        </w:rPr>
-      </w:pPr>
-    </w:p>
-    <w:p>
-      <w:pPr>
-        <w:spacing w:after="0"/>
-        <w:rPr>
-          <w:sz w:val="18"/>
-          <w:szCs w:val="18"/>
-        </w:rPr>
-      </w:pPr>
-    </w:p>
-    <w:p>
-      <w:pPr>
-        <w:spacing w:after="0"/>
-        <w:rPr>
-          <w:sz w:val="18"/>
-          <w:szCs w:val="18"/>
-        </w:rPr>
-      </w:pPr>
-    </w:p>
-    <w:p>
-      <w:pPr>
-        <w:spacing w:after="0"/>
-        <w:rPr>
-          <w:sz w:val="18"/>
-          <w:szCs w:val="18"/>
-        </w:rPr>
-      </w:pPr>
-    </w:p>
-    <w:p>
-      <w:pPr>
-        <w:spacing w:after="0"/>
-        <w:rPr>
-          <w:sz w:val="18"/>
-          <w:szCs w:val="18"/>
-        </w:rPr>
-      </w:pPr>
-    </w:p>
-    <w:p>
-      <w:pPr>
-        <w:spacing w:after="0"/>
-        <w:rPr>
-          <w:sz w:val="18"/>
-          <w:szCs w:val="18"/>
-        </w:rPr>
-      </w:pPr>
-    </w:p>
-    <w:p>
-      <w:pPr>
-        <w:spacing w:after="0"/>
-        <w:rPr>
-          <w:sz w:val="18"/>
-          <w:szCs w:val="18"/>
-        </w:rPr>
-      </w:pPr>
-    </w:p>
-    <w:p>
-      <w:pPr>
-        <w:spacing w:after="0"/>
-        <w:rPr>
-          <w:sz w:val="18"/>
-          <w:szCs w:val="18"/>
-        </w:rPr>
-      </w:pPr>
-    </w:p>
-    <w:p>
-      <w:pPr>
-        <w:spacing w:after="0"/>
-        <w:rPr>
-          <w:sz w:val="18"/>
-          <w:szCs w:val="18"/>
-        </w:rPr>
-      </w:pPr>
-    </w:p>
-    <w:p>
-      <w:pPr>
-        <w:spacing w:after="0"/>
-        <w:rPr>
-          <w:sz w:val="18"/>
-          <w:szCs w:val="18"/>
-        </w:rPr>
-      </w:pPr>
-    </w:p>
-    <w:p>
-      <w:pPr>
-        <w:spacing w:after="0"/>
-        <w:rPr>
-          <w:sz w:val="18"/>
-          <w:szCs w:val="18"/>
-        </w:rPr>
-      </w:pPr>
-    </w:p>
-    <w:p>
-      <w:pPr>
-        <w:spacing w:after="0"/>
-        <w:rPr>
-          <w:sz w:val="18"/>
-          <w:szCs w:val="18"/>
-        </w:rPr>
-      </w:pPr>
-    </w:p>
-    <w:p>
-      <w:pPr>
-        <w:spacing w:after="0"/>
-        <w:rPr>
-          <w:sz w:val="18"/>
-          <w:szCs w:val="18"/>
-        </w:rPr>
-      </w:pPr>
-    </w:p>
-    <w:p>
-      <w:pPr>
-        <w:spacing w:after="0"/>
-        <w:rPr>
-          <w:sz w:val="18"/>
-          <w:szCs w:val="18"/>
-        </w:rPr>
-      </w:pPr>
-    </w:p>
-    <w:p>
-      <w:pPr>
-        <w:spacing w:after="0"/>
-        <w:rPr>
-          <w:sz w:val="18"/>
-          <w:szCs w:val="18"/>
-        </w:rPr>
-      </w:pPr>
-    </w:p>
-    <w:p>
-      <w:pPr>
-        <w:spacing w:after="0"/>
-        <w:rPr>
-          <w:sz w:val="18"/>
-          <w:szCs w:val="18"/>
-        </w:rPr>
-      </w:pPr>
-    </w:p>
-    <w:p>
-      <w:pPr>
-        <w:spacing w:after="0"/>
-        <w:rPr>
-          <w:sz w:val="18"/>
-          <w:szCs w:val="18"/>
-        </w:rPr>
-      </w:pPr>
-    </w:p>
-    <w:p>
-      <w:pPr>
-        <w:spacing w:after="0"/>
-        <w:rPr>
-          <w:sz w:val="18"/>
-          <w:szCs w:val="18"/>
-        </w:rPr>
-      </w:pPr>
-    </w:p>
-    <w:p>
-      <w:pPr>
-        <w:spacing w:after="0"/>
-        <w:rPr>
-          <w:sz w:val="18"/>
-          <w:szCs w:val="18"/>
-        </w:rPr>
-      </w:pPr>
-    </w:p>
-    <w:p>
-      <w:pPr>
-        <w:spacing w:after="0"/>
-        <w:rPr>
-          <w:sz w:val="18"/>
-          <w:szCs w:val="18"/>
-        </w:rPr>
-      </w:pPr>
-    </w:p>
-    <w:p>
-      <w:pPr>
-        <w:spacing w:after="0"/>
-        <w:rPr>
-          <w:sz w:val="18"/>
-          <w:szCs w:val="18"/>
-        </w:rPr>
-      </w:pPr>
-    </w:p>
-    <w:p>
-      <w:pPr>
-        <w:spacing w:after="0"/>
-        <w:rPr>
-          <w:sz w:val="18"/>
-          <w:szCs w:val="18"/>
-        </w:rPr>
-      </w:pPr>
-    </w:p>
-    <w:p>
-      <w:pPr>
-        <w:spacing w:after="0"/>
-        <w:rPr>
-          <w:sz w:val="18"/>
-          <w:szCs w:val="18"/>
-        </w:rPr>
-      </w:pPr>
-    </w:p>
-    <w:p>
-      <w:pPr>
-        <w:spacing w:after="0"/>
-        <w:rPr>
-          <w:sz w:val="18"/>
-          <w:szCs w:val="18"/>
-        </w:rPr>
-      </w:pPr>
-    </w:p>
-    <w:p>
-      <w:pPr>
-        <w:spacing w:after="0"/>
-        <w:rPr>
-          <w:sz w:val="18"/>
-          <w:szCs w:val="18"/>
-        </w:rPr>
-      </w:pPr>
-    </w:p>
-    <w:p>
-      <w:pPr>
-        <w:spacing w:after="0"/>
-        <w:rPr>
-          <w:sz w:val="18"/>
-          <w:szCs w:val="18"/>
-        </w:rPr>
-      </w:pPr>
-    </w:p>
-    <w:p>
-      <w:pPr>
-        <w:spacing w:after="0"/>
-        <w:rPr>
-          <w:sz w:val="18"/>
-          <w:szCs w:val="18"/>
-        </w:rPr>
-      </w:pPr>
-    </w:p>
-    <w:p>
-      <w:pPr>
-        <w:spacing w:after="0"/>
-        <w:rPr>
-          <w:rFonts w:hint="eastAsia"/>
-          <w:sz w:val="18"/>
-          <w:szCs w:val="18"/>
-        </w:rPr>
-      </w:pPr>
-    </w:p>
-    <w:p>
-      <w:pPr>
-        <w:spacing w:after="0"/>
+      <w:r>
+        <w:rPr>
+          <w:rFonts w:hint="eastAsia"/>
+          <w:sz w:val="18"/>
+          <w:szCs w:val="18"/>
+        </w:rPr>
+        <w:lastRenderedPageBreak/>
+        <w:t>2. MySQL Server SSL Key 관리.</w:t>
+      </w:r>
+    </w:p>
+    <w:p>
+      <w:pPr>
+        <w:spacing w:after="0"/>
+        <w:ind w:firstLineChars="100" w:firstLine="180"/>
+        <w:rPr>
+          <w:rFonts w:hint="eastAsia"/>
+          <w:sz w:val="18"/>
+          <w:szCs w:val="18"/>
+        </w:rPr>
+      </w:pPr>
+      <w:r>
+        <w:rPr>
+          <w:rFonts w:hint="eastAsia"/>
+          <w:sz w:val="18"/>
+          <w:szCs w:val="18"/>
+        </w:rPr>
+        <w:t>1) MySQL SSL 확인.</w:t>
+      </w:r>
+    </w:p>
+    <w:p>
+      <w:pPr>
+        <w:spacing w:after="0" w:line="360" w:lineRule="auto"/>
+        <w:rPr>
+          <w:sz w:val="18"/>
+          <w:szCs w:val="18"/>
+        </w:rPr>
+      </w:pPr>
+      <w:r>
+        <w:rPr>
+          <w:rFonts w:hint="eastAsia"/>
+          <w:sz w:val="18"/>
+          <w:szCs w:val="18"/>
+        </w:rPr>
+        <w:t xml:space="preserve"> </w:t>
+      </w:r>
+      <w:r>
+        <w:rPr>
+          <w:rFonts w:hint="eastAsia"/>
+          <w:sz w:val="18"/>
+          <w:szCs w:val="18"/>
+        </w:rPr>
+        <w:t xml:space="preserve">  </w:t>
+      </w:r>
+      <w:r>
+        <w:rPr>
+          <w:rFonts w:hint="eastAsia"/>
+          <w:sz w:val="18"/>
+          <w:szCs w:val="18"/>
+        </w:rPr>
+        <w:t xml:space="preserve">- </w:t>
+      </w:r>
+      <w:r>
+        <w:rPr>
+          <w:rFonts w:hint="eastAsia"/>
+          <w:sz w:val="18"/>
+          <w:szCs w:val="18"/>
+        </w:rPr>
+        <w:t xml:space="preserve">Ubuntu Server에 </w:t>
+      </w:r>
+      <w:proofErr w:type="spellStart"/>
+      <w:r>
+        <w:rPr>
+          <w:rFonts w:hint="eastAsia"/>
+          <w:sz w:val="18"/>
+          <w:szCs w:val="18"/>
+        </w:rPr>
+        <w:t>Mysql</w:t>
+      </w:r>
+      <w:proofErr w:type="spellEnd"/>
+      <w:r>
+        <w:rPr>
+          <w:rFonts w:hint="eastAsia"/>
+          <w:sz w:val="18"/>
+          <w:szCs w:val="18"/>
+        </w:rPr>
+        <w:t xml:space="preserve"> Server가 설치되어 있다는 전제로 시작한다.</w:t>
+      </w:r>
+      <w:r>
+        <w:rPr>
+          <w:rFonts w:hint="eastAsia"/>
+          <w:sz w:val="18"/>
+          <w:szCs w:val="18"/>
+        </w:rPr>
+        <w:t xml:space="preserve"> </w:t>
+      </w:r>
+    </w:p>
+    <w:tbl>
+      <w:tblPr>
+        <w:tblStyle w:val="ab"/>
+        <w:tblW w:w="0" w:type="auto"/>
         <w:jc w:val="center"/>
-        <w:rPr>
+        <w:tblLook w:val="04A0" w:firstRow="1" w:lastRow="0" w:firstColumn="1" w:lastColumn="0" w:noHBand="0" w:noVBand="1"/>
+      </w:tblPr>
+      <w:tblGrid>
+        <w:gridCol w:w="3964"/>
+      </w:tblGrid>
+      <w:tr>
+        <w:trPr>
+          <w:jc w:val="center"/>
+        </w:trPr>
+        <w:tc>
+          <w:tcPr>
+            <w:tcW w:w="3964" w:type="dxa"/>
+          </w:tcPr>
+          <w:p>
+            <w:pPr>
+              <w:rPr>
+                <w:sz w:val="18"/>
+                <w:szCs w:val="18"/>
+              </w:rPr>
+            </w:pPr>
+            <w:r>
+              <w:rPr>
+                <w:rFonts w:hint="eastAsia"/>
+                <w:sz w:val="18"/>
+                <w:szCs w:val="18"/>
+              </w:rPr>
+              <w:t># MySQL Server 설치</w:t>
+            </w:r>
+          </w:p>
+          <w:p>
+            <w:pPr>
+              <w:rPr>
+                <w:sz w:val="18"/>
+                <w:szCs w:val="18"/>
+              </w:rPr>
+            </w:pPr>
+            <w:proofErr w:type="spellStart"/>
+            <w:r>
+              <w:rPr>
+                <w:rFonts w:hint="eastAsia"/>
+                <w:sz w:val="18"/>
+                <w:szCs w:val="18"/>
+              </w:rPr>
+              <w:t>sudo</w:t>
+            </w:r>
+            <w:proofErr w:type="spellEnd"/>
+            <w:r>
+              <w:rPr>
+                <w:rFonts w:hint="eastAsia"/>
+                <w:sz w:val="18"/>
+                <w:szCs w:val="18"/>
+              </w:rPr>
+              <w:t xml:space="preserve"> apt update &amp;&amp; </w:t>
+            </w:r>
+            <w:proofErr w:type="spellStart"/>
+            <w:r>
+              <w:rPr>
+                <w:rFonts w:hint="eastAsia"/>
+                <w:sz w:val="18"/>
+                <w:szCs w:val="18"/>
+              </w:rPr>
+              <w:t>sudo</w:t>
+            </w:r>
+            <w:proofErr w:type="spellEnd"/>
+            <w:r>
+              <w:rPr>
+                <w:rFonts w:hint="eastAsia"/>
+                <w:sz w:val="18"/>
+                <w:szCs w:val="18"/>
+              </w:rPr>
+              <w:t xml:space="preserve"> apt upgrade -y</w:t>
+            </w:r>
+          </w:p>
+          <w:p>
+            <w:pPr>
+              <w:rPr>
+                <w:sz w:val="18"/>
+                <w:szCs w:val="18"/>
+              </w:rPr>
+            </w:pPr>
+            <w:proofErr w:type="spellStart"/>
+            <w:r>
+              <w:rPr>
+                <w:rFonts w:hint="eastAsia"/>
+                <w:sz w:val="18"/>
+                <w:szCs w:val="18"/>
+              </w:rPr>
+              <w:t>sudo</w:t>
+            </w:r>
+            <w:proofErr w:type="spellEnd"/>
+            <w:r>
+              <w:rPr>
+                <w:rFonts w:hint="eastAsia"/>
+                <w:sz w:val="18"/>
+                <w:szCs w:val="18"/>
+              </w:rPr>
+              <w:t xml:space="preserve"> apt install </w:t>
+            </w:r>
+            <w:proofErr w:type="spellStart"/>
+            <w:r>
+              <w:rPr>
+                <w:rFonts w:hint="eastAsia"/>
+                <w:sz w:val="18"/>
+                <w:szCs w:val="18"/>
+              </w:rPr>
+              <w:t>mysql</w:t>
+            </w:r>
+            <w:proofErr w:type="spellEnd"/>
+            <w:r>
+              <w:rPr>
+                <w:rFonts w:hint="eastAsia"/>
+                <w:sz w:val="18"/>
+                <w:szCs w:val="18"/>
+              </w:rPr>
+              <w:t>-server -y</w:t>
+            </w:r>
+          </w:p>
+        </w:tc>
+      </w:tr>
+    </w:tbl>
+    <w:p>
+      <w:pPr>
+        <w:spacing w:after="0"/>
+        <w:rPr>
+          <w:sz w:val="18"/>
+          <w:szCs w:val="18"/>
+        </w:rPr>
+      </w:pPr>
+    </w:p>
+    <w:p>
+      <w:pPr>
+        <w:spacing w:after="0"/>
+        <w:ind w:firstLineChars="100" w:firstLine="180"/>
+        <w:rPr>
+          <w:sz w:val="18"/>
+          <w:szCs w:val="18"/>
+        </w:rPr>
+      </w:pPr>
+      <w:r>
+        <w:rPr>
+          <w:rFonts w:hint="eastAsia"/>
+          <w:sz w:val="18"/>
+          <w:szCs w:val="18"/>
+        </w:rPr>
+        <w:t xml:space="preserve">- </w:t>
+      </w:r>
+      <w:proofErr w:type="spellStart"/>
+      <w:r>
+        <w:rPr>
+          <w:rFonts w:hint="eastAsia"/>
+          <w:sz w:val="18"/>
+          <w:szCs w:val="18"/>
+        </w:rPr>
+        <w:t>mysql</w:t>
+      </w:r>
+      <w:proofErr w:type="spellEnd"/>
+      <w:r>
+        <w:rPr>
+          <w:rFonts w:hint="eastAsia"/>
+          <w:sz w:val="18"/>
+          <w:szCs w:val="18"/>
+        </w:rPr>
+        <w:t xml:space="preserve"> Query</w:t>
+      </w:r>
+      <w:r>
+        <w:rPr>
+          <w:rFonts w:hint="eastAsia"/>
+          <w:sz w:val="18"/>
+          <w:szCs w:val="18"/>
+        </w:rPr>
+        <w:t>로</w:t>
+      </w:r>
+      <w:r>
+        <w:rPr>
+          <w:rFonts w:hint="eastAsia"/>
+          <w:sz w:val="18"/>
+          <w:szCs w:val="18"/>
+        </w:rPr>
+        <w:t xml:space="preserve"> SSL</w:t>
+      </w:r>
+      <w:r>
+        <w:rPr>
+          <w:rFonts w:hint="eastAsia"/>
+          <w:sz w:val="18"/>
+          <w:szCs w:val="18"/>
+        </w:rPr>
+        <w:t xml:space="preserve"> value 값에 대해</w:t>
+      </w:r>
+      <w:r>
+        <w:rPr>
+          <w:rFonts w:hint="eastAsia"/>
+          <w:sz w:val="18"/>
+          <w:szCs w:val="18"/>
+        </w:rPr>
+        <w:t xml:space="preserve"> 확인한다.</w:t>
+      </w:r>
+    </w:p>
+    <w:p>
+      <w:pPr>
+        <w:spacing w:after="0"/>
+        <w:ind w:firstLineChars="200" w:firstLine="360"/>
+        <w:rPr>
+          <w:sz w:val="18"/>
+          <w:szCs w:val="18"/>
+        </w:rPr>
+      </w:pPr>
+      <w:proofErr w:type="spellStart"/>
+      <w:r>
+        <w:rPr>
+          <w:rFonts w:hint="eastAsia"/>
+          <w:sz w:val="18"/>
+          <w:szCs w:val="18"/>
+        </w:rPr>
+        <w:t>ㆍ</w:t>
+      </w:r>
+      <w:proofErr w:type="spellEnd"/>
+      <w:r>
+        <w:rPr>
+          <w:rFonts w:hint="eastAsia"/>
+          <w:sz w:val="18"/>
+          <w:szCs w:val="18"/>
+        </w:rPr>
+        <w:t xml:space="preserve"> </w:t>
+      </w:r>
+      <w:proofErr w:type="spellStart"/>
+      <w:r>
+        <w:rPr>
+          <w:sz w:val="18"/>
+          <w:szCs w:val="18"/>
+        </w:rPr>
+        <w:t>mysql</w:t>
+      </w:r>
+      <w:proofErr w:type="spellEnd"/>
+      <w:r>
+        <w:rPr>
+          <w:sz w:val="18"/>
+          <w:szCs w:val="18"/>
+        </w:rPr>
+        <w:t xml:space="preserve"> -u root -p -e "SHOW VARIABLES LIKE '%</w:t>
+      </w:r>
+      <w:proofErr w:type="spellStart"/>
+      <w:r>
+        <w:rPr>
+          <w:sz w:val="18"/>
+          <w:szCs w:val="18"/>
+        </w:rPr>
+        <w:t>ssl</w:t>
+      </w:r>
+      <w:proofErr w:type="spellEnd"/>
+      <w:r>
+        <w:rPr>
+          <w:sz w:val="18"/>
+          <w:szCs w:val="18"/>
+        </w:rPr>
+        <w:t>%';"</w:t>
+      </w:r>
+    </w:p>
+    <w:p>
+      <w:pPr>
+        <w:spacing w:after="0"/>
+        <w:rPr>
+          <w:sz w:val="18"/>
+          <w:szCs w:val="18"/>
+        </w:rPr>
+      </w:pPr>
+    </w:p>
+    <w:p>
+      <w:pPr>
+        <w:keepNext/>
+        <w:spacing w:after="0"/>
+        <w:jc w:val="center"/>
+      </w:pPr>
+      <w:r>
+        <w:rPr>
+          <w:noProof/>
+          <w:sz w:val="18"/>
+          <w:szCs w:val="18"/>
+        </w:rPr>
+        <w:drawing>
+          <wp:inline distT="0" distB="0" distL="0" distR="0" wp14:anchorId="16C6A0E6" wp14:editId="5520F25E">
+            <wp:extent cx="4159230" cy="3598037"/>
+            <wp:effectExtent l="19050" t="19050" r="13335" b="21590"/>
+            <wp:docPr id="660648085" name="그림 1" descr="텍스트, 스크린샷, 소프트웨어, 멀티미디어 소프트웨어이(가) 표시된 사진&#10;&#10;자동 생성된 설명"/>
+            <wp:cNvGraphicFramePr>
+              <a:graphicFrameLocks xmlns:a="http://schemas.openxmlformats.org/drawingml/2006/main" noChangeAspect="1"/>
+            </wp:cNvGraphicFramePr>
+            <a:graphic xmlns:a="http://schemas.openxmlformats.org/drawingml/2006/main">
+              <a:graphicData uri="http://schemas.openxmlformats.org/drawingml/2006/picture">
+                <pic:pic xmlns:pic="http://schemas.openxmlformats.org/drawingml/2006/picture">
+                  <pic:nvPicPr>
+                    <pic:cNvPr id="660648085" name="그림 1" descr="텍스트, 스크린샷, 소프트웨어, 멀티미디어 소프트웨어이(가) 표시된 사진&#10;&#10;자동 생성된 설명"/>
+                    <pic:cNvPicPr/>
+                  </pic:nvPicPr>
+                  <pic:blipFill>
+                    <a:blip r:embed="rId11"/>
+                    <a:stretch>
+                      <a:fillRect/>
+                    </a:stretch>
+                  </pic:blipFill>
+                  <pic:spPr>
+                    <a:xfrm>
+                      <a:off x="0" y="0"/>
+                      <a:ext cx="4168362" cy="3605937"/>
+                    </a:xfrm>
+                    <a:prstGeom prst="rect">
+                      <a:avLst/>
+                    </a:prstGeom>
+                    <a:ln>
+                      <a:solidFill>
+                        <a:schemeClr val="bg1">
+                          <a:lumMod val="50000"/>
+                        </a:schemeClr>
+                      </a:solidFill>
+                    </a:ln>
+                  </pic:spPr>
+                </pic:pic>
+              </a:graphicData>
+            </a:graphic>
+          </wp:inline>
+        </w:drawing>
+      </w:r>
+    </w:p>
+    <w:p>
+      <w:pPr>
+        <w:pStyle w:val="aa"/>
+        <w:jc w:val="center"/>
+        <w:rPr>
+          <w:sz w:val="16"/>
+          <w:szCs w:val="16"/>
+        </w:rPr>
+      </w:pPr>
+      <w:r>
+        <w:rPr>
+          <w:sz w:val="16"/>
+          <w:szCs w:val="16"/>
+        </w:rPr>
+        <w:t xml:space="preserve">Figure </w:t>
+      </w:r>
+      <w:r>
+        <w:rPr>
+          <w:sz w:val="16"/>
+          <w:szCs w:val="16"/>
+        </w:rPr>
+        <w:fldChar w:fldCharType="begin"/>
+      </w:r>
+      <w:r>
+        <w:rPr>
+          <w:sz w:val="16"/>
+          <w:szCs w:val="16"/>
+        </w:rPr>
+        <w:instrText xml:space="preserve"> SEQ Figure \* ARABIC </w:instrText>
+      </w:r>
+      <w:r>
+        <w:rPr>
+          <w:sz w:val="16"/>
+          <w:szCs w:val="16"/>
+        </w:rPr>
+        <w:fldChar w:fldCharType="separate"/>
+      </w:r>
+      <w:r>
+        <w:rPr>
+          <w:noProof/>
+          <w:sz w:val="16"/>
+          <w:szCs w:val="16"/>
+        </w:rPr>
+        <w:t>10</w:t>
+      </w:r>
+      <w:r>
+        <w:rPr>
+          <w:sz w:val="16"/>
+          <w:szCs w:val="16"/>
+        </w:rPr>
+        <w:fldChar w:fldCharType="end"/>
+      </w:r>
+      <w:r>
+        <w:rPr>
+          <w:rFonts w:hint="eastAsia"/>
+          <w:sz w:val="16"/>
+          <w:szCs w:val="16"/>
+        </w:rPr>
+        <w:t xml:space="preserve">. </w:t>
+      </w:r>
+      <w:proofErr w:type="spellStart"/>
+      <w:r>
+        <w:rPr>
+          <w:rFonts w:hint="eastAsia"/>
+          <w:sz w:val="16"/>
+          <w:szCs w:val="16"/>
+        </w:rPr>
+        <w:t>Mysql</w:t>
+      </w:r>
+      <w:proofErr w:type="spellEnd"/>
+      <w:r>
+        <w:rPr>
+          <w:rFonts w:hint="eastAsia"/>
+          <w:sz w:val="16"/>
+          <w:szCs w:val="16"/>
+        </w:rPr>
+        <w:t xml:space="preserve"> Server의 SSL</w:t>
+      </w:r>
+      <w:r>
+        <w:rPr>
+          <w:rFonts w:hint="eastAsia"/>
+          <w:sz w:val="16"/>
+          <w:szCs w:val="16"/>
+        </w:rPr>
+        <w:t xml:space="preserve"> Key 구성 확인</w:t>
+      </w:r>
+    </w:p>
+    <w:p>
+      <w:pPr>
+        <w:spacing w:after="0"/>
+        <w:rPr>
+          <w:sz w:val="18"/>
+          <w:szCs w:val="18"/>
+        </w:rPr>
+      </w:pPr>
+    </w:p>
+    <w:p>
+      <w:pPr>
+        <w:spacing w:after="0"/>
+        <w:ind w:firstLineChars="100" w:firstLine="180"/>
+        <w:rPr>
+          <w:sz w:val="18"/>
+          <w:szCs w:val="18"/>
+        </w:rPr>
+      </w:pPr>
+      <w:r>
+        <w:rPr>
+          <w:rFonts w:hint="eastAsia"/>
+          <w:sz w:val="18"/>
+          <w:szCs w:val="18"/>
+        </w:rPr>
+        <w:t>- SSL 인증서 파일</w:t>
+      </w:r>
+    </w:p>
+    <w:p>
+      <w:pPr>
+        <w:spacing w:after="0"/>
+        <w:ind w:firstLineChars="200" w:firstLine="360"/>
+        <w:rPr>
+          <w:sz w:val="18"/>
+          <w:szCs w:val="18"/>
+        </w:rPr>
+      </w:pPr>
+      <w:proofErr w:type="spellStart"/>
+      <w:r>
+        <w:rPr>
+          <w:rFonts w:hint="eastAsia"/>
+          <w:sz w:val="18"/>
+          <w:szCs w:val="18"/>
+        </w:rPr>
+        <w:t>ㆍ</w:t>
+      </w:r>
+      <w:proofErr w:type="spellEnd"/>
+      <w:r>
+        <w:rPr>
+          <w:rFonts w:hint="eastAsia"/>
+          <w:sz w:val="18"/>
+          <w:szCs w:val="18"/>
+        </w:rPr>
+        <w:t xml:space="preserve"> </w:t>
+      </w:r>
+      <w:r>
+        <w:rPr>
+          <w:rFonts w:hint="eastAsia"/>
+          <w:sz w:val="18"/>
+          <w:szCs w:val="18"/>
+        </w:rPr>
+        <w:t>CA</w:t>
+      </w:r>
+      <w:r>
+        <w:rPr>
+          <w:rFonts w:hint="eastAsia"/>
+          <w:sz w:val="18"/>
+          <w:szCs w:val="18"/>
+        </w:rPr>
+        <w:t xml:space="preserve"> 인증서 (</w:t>
+      </w:r>
+      <w:proofErr w:type="spellStart"/>
+      <w:r>
+        <w:rPr>
+          <w:rFonts w:hint="eastAsia"/>
+          <w:sz w:val="18"/>
+          <w:szCs w:val="18"/>
+        </w:rPr>
+        <w:t>ssl_ca</w:t>
+      </w:r>
+      <w:proofErr w:type="spellEnd"/>
+      <w:r>
+        <w:rPr>
+          <w:rFonts w:hint="eastAsia"/>
+          <w:sz w:val="18"/>
+          <w:szCs w:val="18"/>
+        </w:rPr>
+        <w:t>)</w:t>
+      </w:r>
+    </w:p>
+    <w:p>
+      <w:pPr>
+        <w:spacing w:after="0"/>
+        <w:ind w:firstLineChars="200" w:firstLine="360"/>
+        <w:rPr>
+          <w:sz w:val="18"/>
+          <w:szCs w:val="18"/>
+        </w:rPr>
+      </w:pPr>
+      <w:proofErr w:type="spellStart"/>
+      <w:r>
+        <w:rPr>
+          <w:rFonts w:hint="eastAsia"/>
+          <w:sz w:val="18"/>
+          <w:szCs w:val="18"/>
+        </w:rPr>
+        <w:t>ㆍ</w:t>
+      </w:r>
+      <w:proofErr w:type="spellEnd"/>
+      <w:r>
+        <w:rPr>
+          <w:rFonts w:hint="eastAsia"/>
+          <w:sz w:val="18"/>
+          <w:szCs w:val="18"/>
+        </w:rPr>
+        <w:t xml:space="preserve"> 서버 인증서 (</w:t>
+      </w:r>
+      <w:proofErr w:type="spellStart"/>
+      <w:r>
+        <w:rPr>
+          <w:rFonts w:hint="eastAsia"/>
+          <w:sz w:val="18"/>
+          <w:szCs w:val="18"/>
+        </w:rPr>
+        <w:t>ssl_cert</w:t>
+      </w:r>
+      <w:proofErr w:type="spellEnd"/>
+      <w:r>
+        <w:rPr>
+          <w:rFonts w:hint="eastAsia"/>
+          <w:sz w:val="18"/>
+          <w:szCs w:val="18"/>
+        </w:rPr>
+        <w:t>)</w:t>
+      </w:r>
+    </w:p>
+    <w:p>
+      <w:pPr>
+        <w:spacing w:after="0"/>
+        <w:ind w:firstLineChars="200" w:firstLine="360"/>
+        <w:rPr>
+          <w:sz w:val="18"/>
+          <w:szCs w:val="18"/>
+        </w:rPr>
+      </w:pPr>
+      <w:proofErr w:type="spellStart"/>
+      <w:r>
+        <w:rPr>
+          <w:rFonts w:hint="eastAsia"/>
+          <w:sz w:val="18"/>
+          <w:szCs w:val="18"/>
+        </w:rPr>
+        <w:t>ㆍ</w:t>
+      </w:r>
+      <w:proofErr w:type="spellEnd"/>
+      <w:r>
+        <w:rPr>
+          <w:rFonts w:hint="eastAsia"/>
+          <w:sz w:val="18"/>
+          <w:szCs w:val="18"/>
+        </w:rPr>
+        <w:t xml:space="preserve"> 서버 키 (</w:t>
+      </w:r>
+      <w:proofErr w:type="spellStart"/>
+      <w:r>
+        <w:rPr>
+          <w:rFonts w:hint="eastAsia"/>
+          <w:sz w:val="18"/>
+          <w:szCs w:val="18"/>
+        </w:rPr>
+        <w:t>ssl_key</w:t>
+      </w:r>
+      <w:proofErr w:type="spellEnd"/>
+      <w:r>
+        <w:rPr>
+          <w:rFonts w:hint="eastAsia"/>
+          <w:sz w:val="18"/>
+          <w:szCs w:val="18"/>
+        </w:rPr>
+        <w:t>)</w:t>
+      </w:r>
+    </w:p>
+    <w:p>
+      <w:pPr>
+        <w:spacing w:after="0"/>
+        <w:rPr>
+          <w:sz w:val="18"/>
+          <w:szCs w:val="18"/>
+        </w:rPr>
+      </w:pPr>
+    </w:p>
+    <w:p>
+      <w:pPr>
+        <w:spacing w:after="0"/>
+        <w:rPr>
+          <w:sz w:val="18"/>
+          <w:szCs w:val="18"/>
+        </w:rPr>
+      </w:pPr>
+    </w:p>
+    <w:p>
+      <w:pPr>
+        <w:spacing w:after="0"/>
+        <w:rPr>
+          <w:rFonts w:hint="eastAsia"/>
+          <w:sz w:val="18"/>
+          <w:szCs w:val="18"/>
+        </w:rPr>
+      </w:pPr>
+      <w:r>
+        <w:rPr>
+          <w:rFonts w:hint="eastAsia"/>
+          <w:sz w:val="18"/>
+          <w:szCs w:val="18"/>
+        </w:rPr>
+        <w:t xml:space="preserve"> 2) Client OpenSSL 설치 및</w:t>
+      </w:r>
+      <w:r>
+        <w:rPr>
+          <w:rFonts w:hint="eastAsia"/>
+          <w:sz w:val="18"/>
+          <w:szCs w:val="18"/>
+        </w:rPr>
+        <w:t xml:space="preserve"> SSL 확인.</w:t>
+      </w:r>
+    </w:p>
+    <w:p>
+      <w:pPr>
+        <w:spacing w:after="0"/>
+        <w:ind w:firstLine="180"/>
+        <w:rPr>
+          <w:sz w:val="18"/>
+          <w:szCs w:val="18"/>
+        </w:rPr>
+      </w:pPr>
+      <w:r>
+        <w:rPr>
+          <w:rFonts w:hint="eastAsia"/>
+          <w:sz w:val="18"/>
+          <w:szCs w:val="18"/>
+        </w:rPr>
+        <w:t>- Client에 OpenSSL 설치.</w:t>
+      </w:r>
+    </w:p>
+    <w:p>
+      <w:pPr>
+        <w:spacing w:after="0"/>
+        <w:ind w:firstLine="180"/>
+        <w:rPr>
+          <w:sz w:val="18"/>
+          <w:szCs w:val="18"/>
+        </w:rPr>
+      </w:pPr>
+      <w:r>
+        <w:rPr>
+          <w:rFonts w:hint="eastAsia"/>
+          <w:sz w:val="18"/>
+          <w:szCs w:val="18"/>
+        </w:rPr>
+        <w:t xml:space="preserve">  </w:t>
+      </w:r>
+      <w:proofErr w:type="spellStart"/>
+      <w:r>
+        <w:rPr>
+          <w:rFonts w:hint="eastAsia"/>
+          <w:sz w:val="18"/>
+          <w:szCs w:val="18"/>
+        </w:rPr>
+        <w:t>ㆍ</w:t>
+      </w:r>
+      <w:proofErr w:type="spellEnd"/>
+      <w:r>
+        <w:rPr>
+          <w:rFonts w:hint="eastAsia"/>
+          <w:sz w:val="18"/>
+          <w:szCs w:val="18"/>
+        </w:rPr>
+        <w:t xml:space="preserve"> Client 위치에서 CA 인증서</w:t>
+      </w:r>
+      <w:r>
+        <w:rPr>
+          <w:rFonts w:hint="eastAsia"/>
+          <w:sz w:val="18"/>
+          <w:szCs w:val="18"/>
+        </w:rPr>
+        <w:t>(</w:t>
+      </w:r>
+      <w:r>
+        <w:rPr>
+          <w:rFonts w:hint="eastAsia"/>
+          <w:sz w:val="18"/>
+          <w:szCs w:val="18"/>
+        </w:rPr>
+        <w:t>ca-cert</w:t>
+      </w:r>
+      <w:r>
+        <w:rPr>
+          <w:rFonts w:hint="eastAsia"/>
+          <w:sz w:val="18"/>
+          <w:szCs w:val="18"/>
+        </w:rPr>
+        <w:t>)</w:t>
+      </w:r>
+      <w:r>
+        <w:rPr>
+          <w:rFonts w:hint="eastAsia"/>
+          <w:sz w:val="18"/>
+          <w:szCs w:val="18"/>
+        </w:rPr>
+        <w:t>와 개인 인증서</w:t>
+      </w:r>
+      <w:r>
+        <w:rPr>
+          <w:rFonts w:hint="eastAsia"/>
+          <w:sz w:val="18"/>
+          <w:szCs w:val="18"/>
+        </w:rPr>
+        <w:t>(client-cert)</w:t>
+      </w:r>
+      <w:r>
+        <w:rPr>
+          <w:rFonts w:hint="eastAsia"/>
+          <w:sz w:val="18"/>
+          <w:szCs w:val="18"/>
+        </w:rPr>
+        <w:t xml:space="preserve"> 및 키</w:t>
+      </w:r>
+      <w:r>
+        <w:rPr>
+          <w:rFonts w:hint="eastAsia"/>
+          <w:sz w:val="18"/>
+          <w:szCs w:val="18"/>
+        </w:rPr>
+        <w:t>(client-key)</w:t>
+      </w:r>
+      <w:r>
+        <w:rPr>
+          <w:rFonts w:hint="eastAsia"/>
+          <w:sz w:val="18"/>
+          <w:szCs w:val="18"/>
+        </w:rPr>
+        <w:t>를 생성할 수 있도록</w:t>
+      </w:r>
+    </w:p>
+    <w:p>
+      <w:pPr>
+        <w:spacing w:after="0"/>
+        <w:ind w:firstLine="180"/>
+        <w:rPr>
+          <w:rFonts w:hint="eastAsia"/>
+          <w:sz w:val="18"/>
+          <w:szCs w:val="18"/>
+        </w:rPr>
+      </w:pPr>
+      <w:r>
+        <w:rPr>
+          <w:rFonts w:hint="eastAsia"/>
+          <w:sz w:val="18"/>
+          <w:szCs w:val="18"/>
+        </w:rPr>
+        <w:t xml:space="preserve">     OpenSSL</w:t>
+      </w:r>
+      <w:r>
+        <w:rPr>
+          <w:rFonts w:hint="eastAsia"/>
+          <w:sz w:val="18"/>
+          <w:szCs w:val="18"/>
+        </w:rPr>
+        <w:t xml:space="preserve"> Tool 설치를 수행한다.</w:t>
+      </w:r>
+    </w:p>
+    <w:p>
+      <w:pPr>
+        <w:spacing w:after="0"/>
+        <w:rPr>
+          <w:sz w:val="18"/>
+          <w:szCs w:val="18"/>
+        </w:rPr>
+      </w:pPr>
+      <w:r>
+        <w:rPr>
+          <w:rFonts w:hint="eastAsia"/>
+          <w:sz w:val="18"/>
+          <w:szCs w:val="18"/>
+        </w:rPr>
+        <w:t xml:space="preserve">    </w:t>
+      </w:r>
+      <w:proofErr w:type="spellStart"/>
+      <w:r>
+        <w:rPr>
+          <w:rFonts w:hint="eastAsia"/>
+          <w:sz w:val="18"/>
+          <w:szCs w:val="18"/>
+        </w:rPr>
+        <w:t>ㆍ</w:t>
+      </w:r>
+      <w:proofErr w:type="spellEnd"/>
+      <w:r>
+        <w:rPr>
+          <w:rFonts w:hint="eastAsia"/>
+          <w:sz w:val="18"/>
+          <w:szCs w:val="18"/>
+        </w:rPr>
+        <w:t xml:space="preserve"> Windows</w:t>
+      </w:r>
+      <w:r>
+        <w:rPr>
+          <w:rFonts w:hint="eastAsia"/>
+          <w:sz w:val="18"/>
+          <w:szCs w:val="18"/>
+        </w:rPr>
+        <w:t xml:space="preserve">용 패키지는 </w:t>
+      </w:r>
+      <w:r>
+        <w:rPr>
+          <w:sz w:val="18"/>
+          <w:szCs w:val="18"/>
+        </w:rPr>
+        <w:t>“</w:t>
+      </w:r>
+      <w:r>
+        <w:rPr>
+          <w:rFonts w:hint="eastAsia"/>
+          <w:sz w:val="18"/>
+          <w:szCs w:val="18"/>
+        </w:rPr>
+        <w:t>Shining Light</w:t>
+      </w:r>
+      <w:r>
+        <w:rPr>
+          <w:rFonts w:hint="eastAsia"/>
+          <w:sz w:val="18"/>
+          <w:szCs w:val="18"/>
+        </w:rPr>
+        <w:t xml:space="preserve"> Productions</w:t>
+      </w:r>
+      <w:r>
+        <w:rPr>
+          <w:sz w:val="18"/>
+          <w:szCs w:val="18"/>
+        </w:rPr>
+        <w:t>”</w:t>
+      </w:r>
+      <w:r>
+        <w:rPr>
+          <w:rFonts w:hint="eastAsia"/>
+          <w:sz w:val="18"/>
+          <w:szCs w:val="18"/>
+        </w:rPr>
+        <w:t>에서 설치 파일을 다운받아 사용한다.</w:t>
+      </w:r>
+    </w:p>
+    <w:p>
+      <w:pPr>
+        <w:spacing w:after="0"/>
+        <w:rPr>
+          <w:rFonts w:hint="eastAsia"/>
+          <w:sz w:val="18"/>
+          <w:szCs w:val="18"/>
+        </w:rPr>
+      </w:pPr>
+      <w:r>
+        <w:rPr>
+          <w:rFonts w:hint="eastAsia"/>
+          <w:sz w:val="18"/>
+          <w:szCs w:val="18"/>
+        </w:rPr>
+        <w:t xml:space="preserve">       </w:t>
+      </w:r>
+      <w:proofErr w:type="gramStart"/>
+      <w:r>
+        <w:rPr>
+          <w:rFonts w:hint="eastAsia"/>
+          <w:sz w:val="18"/>
+          <w:szCs w:val="18"/>
+        </w:rPr>
+        <w:t>URL :</w:t>
+      </w:r>
+      <w:proofErr w:type="gramEnd"/>
+      <w:r>
+        <w:rPr>
+          <w:rFonts w:hint="eastAsia"/>
+          <w:sz w:val="18"/>
+          <w:szCs w:val="18"/>
+        </w:rPr>
+        <w:t xml:space="preserve"> </w:t>
+      </w:r>
+      <w:r>
+        <w:rPr>
+          <w:sz w:val="18"/>
+          <w:szCs w:val="18"/>
+        </w:rPr>
+        <w:t>https://slproweb.com/products/Win32OpenSSL.html</w:t>
+      </w:r>
+    </w:p>
+    <w:p>
+      <w:pPr>
+        <w:spacing w:after="0"/>
+        <w:rPr>
+          <w:rFonts w:hint="eastAsia"/>
+          <w:sz w:val="18"/>
+          <w:szCs w:val="18"/>
+        </w:rPr>
+      </w:pPr>
+      <w:r>
+        <w:rPr>
+          <w:rFonts w:hint="eastAsia"/>
+          <w:sz w:val="18"/>
+          <w:szCs w:val="18"/>
+        </w:rPr>
+        <w:t xml:space="preserve">    </w:t>
+      </w:r>
+      <w:proofErr w:type="spellStart"/>
+      <w:r>
+        <w:rPr>
+          <w:rFonts w:hint="eastAsia"/>
+          <w:sz w:val="18"/>
+          <w:szCs w:val="18"/>
+        </w:rPr>
+        <w:t>ㆍ</w:t>
+      </w:r>
+      <w:proofErr w:type="spellEnd"/>
+      <w:r>
+        <w:rPr>
+          <w:rFonts w:hint="eastAsia"/>
+          <w:sz w:val="18"/>
+          <w:szCs w:val="18"/>
+        </w:rPr>
+        <w:t xml:space="preserve"> 필수 기능만 사용할 목적이라면 Light Version으로 설치한다.</w:t>
+      </w:r>
+    </w:p>
+    <w:p>
+      <w:pPr>
+        <w:keepNext/>
+        <w:spacing w:after="0"/>
+      </w:pPr>
+      <w:r>
+        <w:rPr>
+          <w:sz w:val="18"/>
+          <w:szCs w:val="18"/>
+        </w:rPr>
+        <w:lastRenderedPageBreak/>
+        <w:drawing>
+          <wp:inline distT="0" distB="0" distL="0" distR="0" wp14:anchorId="253521C2" wp14:editId="02FDDD42">
+            <wp:extent cx="6188710" cy="1122680"/>
+            <wp:effectExtent l="19050" t="19050" r="21590" b="20320"/>
+            <wp:docPr id="2097449089" name="그림 1" descr="텍스트, 스크린샷, 폰트, 라인이(가) 표시된 사진&#10;&#10;자동 생성된 설명"/>
+            <wp:cNvGraphicFramePr>
+              <a:graphicFrameLocks xmlns:a="http://schemas.openxmlformats.org/drawingml/2006/main" noChangeAspect="1"/>
+            </wp:cNvGraphicFramePr>
+            <a:graphic xmlns:a="http://schemas.openxmlformats.org/drawingml/2006/main">
+              <a:graphicData uri="http://schemas.openxmlformats.org/drawingml/2006/picture">
+                <pic:pic xmlns:pic="http://schemas.openxmlformats.org/drawingml/2006/picture">
+                  <pic:nvPicPr>
+                    <pic:cNvPr id="2097449089" name="그림 1" descr="텍스트, 스크린샷, 폰트, 라인이(가) 표시된 사진&#10;&#10;자동 생성된 설명"/>
+                    <pic:cNvPicPr/>
+                  </pic:nvPicPr>
+                  <pic:blipFill>
+                    <a:blip r:embed="rId12"/>
+                    <a:stretch>
+                      <a:fillRect/>
+                    </a:stretch>
+                  </pic:blipFill>
+                  <pic:spPr>
+                    <a:xfrm>
+                      <a:off x="0" y="0"/>
+                      <a:ext cx="6188710" cy="1122680"/>
+                    </a:xfrm>
+                    <a:prstGeom prst="rect">
+                      <a:avLst/>
+                    </a:prstGeom>
+                    <a:ln>
+                      <a:solidFill>
+                        <a:schemeClr val="bg1">
+                          <a:lumMod val="50000"/>
+                        </a:schemeClr>
+                      </a:solidFill>
+                    </a:ln>
+                  </pic:spPr>
+                </pic:pic>
+              </a:graphicData>
+            </a:graphic>
+          </wp:inline>
+        </w:drawing>
+      </w:r>
+    </w:p>
+    <w:p>
+      <w:pPr>
+        <w:pStyle w:val="aa"/>
+        <w:jc w:val="center"/>
+        <w:rPr>
+          <w:rFonts w:hint="eastAsia"/>
+          <w:sz w:val="16"/>
+          <w:szCs w:val="16"/>
+        </w:rPr>
+      </w:pPr>
+      <w:r>
+        <w:rPr>
+          <w:sz w:val="16"/>
+          <w:szCs w:val="16"/>
+        </w:rPr>
+        <w:t xml:space="preserve">Figure </w:t>
+      </w:r>
+      <w:r>
+        <w:rPr>
+          <w:sz w:val="16"/>
+          <w:szCs w:val="16"/>
+        </w:rPr>
+        <w:fldChar w:fldCharType="begin"/>
+      </w:r>
+      <w:r>
+        <w:rPr>
+          <w:sz w:val="16"/>
+          <w:szCs w:val="16"/>
+        </w:rPr>
+        <w:instrText xml:space="preserve"> SEQ Figure \* ARABIC </w:instrText>
+      </w:r>
+      <w:r>
+        <w:rPr>
+          <w:sz w:val="16"/>
+          <w:szCs w:val="16"/>
+        </w:rPr>
+        <w:fldChar w:fldCharType="separate"/>
+      </w:r>
+      <w:r>
+        <w:rPr>
+          <w:noProof/>
+          <w:sz w:val="16"/>
+          <w:szCs w:val="16"/>
+        </w:rPr>
+        <w:t>11</w:t>
+      </w:r>
+      <w:r>
+        <w:rPr>
+          <w:sz w:val="16"/>
+          <w:szCs w:val="16"/>
+        </w:rPr>
+        <w:fldChar w:fldCharType="end"/>
+      </w:r>
+      <w:r>
+        <w:rPr>
+          <w:rFonts w:hint="eastAsia"/>
+          <w:sz w:val="16"/>
+          <w:szCs w:val="16"/>
+        </w:rPr>
+        <w:t>. OpenSSL 패키지 exe 파일로 설치</w:t>
+      </w:r>
+    </w:p>
+    <w:p>
+      <w:pPr>
+        <w:spacing w:after="0"/>
+        <w:jc w:val="center"/>
+        <w:rPr>
+          <w:sz w:val="18"/>
+          <w:szCs w:val="18"/>
+        </w:rPr>
+      </w:pPr>
+    </w:p>
+    <w:p>
+      <w:pPr>
+        <w:spacing w:after="0"/>
+        <w:jc w:val="center"/>
+        <w:rPr>
+          <w:sz w:val="18"/>
+          <w:szCs w:val="18"/>
+        </w:rPr>
+      </w:pPr>
+      <w:r>
+        <w:rPr>
+          <w:sz w:val="18"/>
+          <w:szCs w:val="18"/>
+        </w:rPr>
+        <w:drawing>
+          <wp:inline distT="0" distB="0" distL="0" distR="0" wp14:anchorId="17F0670F" wp14:editId="7CAE6BC9">
+            <wp:extent cx="2019582" cy="295316"/>
+            <wp:effectExtent l="19050" t="19050" r="19050" b="28575"/>
+            <wp:docPr id="1775631292" name="그림 1"/>
+            <wp:cNvGraphicFramePr>
+              <a:graphicFrameLocks xmlns:a="http://schemas.openxmlformats.org/drawingml/2006/main" noChangeAspect="1"/>
+            </wp:cNvGraphicFramePr>
+            <a:graphic xmlns:a="http://schemas.openxmlformats.org/drawingml/2006/main">
+              <a:graphicData uri="http://schemas.openxmlformats.org/drawingml/2006/picture">
+                <pic:pic xmlns:pic="http://schemas.openxmlformats.org/drawingml/2006/picture">
+                  <pic:nvPicPr>
+                    <pic:cNvPr id="1775631292" name=""/>
+                    <pic:cNvPicPr/>
+                  </pic:nvPicPr>
+                  <pic:blipFill>
+                    <a:blip r:embed="rId13"/>
+                    <a:stretch>
+                      <a:fillRect/>
+                    </a:stretch>
+                  </pic:blipFill>
+                  <pic:spPr>
+                    <a:xfrm>
+                      <a:off x="0" y="0"/>
+                      <a:ext cx="2019582" cy="295316"/>
+                    </a:xfrm>
+                    <a:prstGeom prst="rect">
+                      <a:avLst/>
+                    </a:prstGeom>
+                    <a:ln>
+                      <a:solidFill>
+                        <a:schemeClr val="bg1">
+                          <a:lumMod val="50000"/>
+                        </a:schemeClr>
+                      </a:solidFill>
+                    </a:ln>
+                  </pic:spPr>
+                </pic:pic>
+              </a:graphicData>
+            </a:graphic>
+          </wp:inline>
+        </w:drawing>
+      </w:r>
+    </w:p>
+    <w:p>
+      <w:pPr>
+        <w:spacing w:after="0"/>
+        <w:rPr>
+          <w:sz w:val="18"/>
+          <w:szCs w:val="18"/>
+        </w:rPr>
+      </w:pPr>
+    </w:p>
+    <w:p>
+      <w:pPr>
+        <w:spacing w:after="0"/>
+        <w:rPr>
+          <w:rFonts w:hint="eastAsia"/>
+          <w:sz w:val="18"/>
+          <w:szCs w:val="18"/>
+        </w:rPr>
+      </w:pPr>
+    </w:p>
+    <w:p>
+      <w:pPr>
+        <w:spacing w:after="0"/>
+        <w:rPr>
+          <w:sz w:val="18"/>
+          <w:szCs w:val="18"/>
+        </w:rPr>
+      </w:pPr>
+      <w:proofErr w:type="spellStart"/>
+      <w:r>
+        <w:rPr>
+          <w:rFonts w:hint="eastAsia"/>
+          <w:sz w:val="18"/>
+          <w:szCs w:val="18"/>
+        </w:rPr>
+        <w:t>ㆍ</w:t>
+      </w:r>
+      <w:r>
+        <w:rPr>
+          <w:rFonts w:hint="eastAsia"/>
+          <w:sz w:val="18"/>
+          <w:szCs w:val="18"/>
+        </w:rPr>
+        <w:t>설치</w:t>
+      </w:r>
+      <w:proofErr w:type="spellEnd"/>
+      <w:r>
+        <w:rPr>
+          <w:rFonts w:hint="eastAsia"/>
+          <w:sz w:val="18"/>
+          <w:szCs w:val="18"/>
+        </w:rPr>
+        <w:t xml:space="preserve"> 마법사에서 OpenSSL DLL </w:t>
+      </w:r>
+      <w:proofErr w:type="gramStart"/>
+      <w:r>
+        <w:rPr>
+          <w:rFonts w:hint="eastAsia"/>
+          <w:sz w:val="18"/>
+          <w:szCs w:val="18"/>
+        </w:rPr>
+        <w:t>파일을  복사하는</w:t>
+      </w:r>
+      <w:proofErr w:type="gramEnd"/>
+      <w:r>
+        <w:rPr>
+          <w:rFonts w:hint="eastAsia"/>
+          <w:sz w:val="18"/>
+          <w:szCs w:val="18"/>
+        </w:rPr>
+        <w:t xml:space="preserve"> 위치 설정은 사용할 환경에 따라 선택한다.</w:t>
+      </w:r>
+    </w:p>
+    <w:p>
+      <w:pPr>
+        <w:pStyle w:val="a6"/>
+        <w:numPr>
+          <w:ilvl w:val="0"/>
+          <w:numId w:val="11"/>
+        </w:numPr>
+        <w:spacing w:after="0"/>
+        <w:rPr>
+          <w:sz w:val="18"/>
+          <w:szCs w:val="18"/>
+        </w:rPr>
+      </w:pPr>
+      <w:r>
+        <w:rPr>
+          <w:sz w:val="18"/>
+          <w:szCs w:val="18"/>
+        </w:rPr>
+        <w:t>“</w:t>
+      </w:r>
+      <w:r>
+        <w:rPr>
+          <w:rFonts w:hint="eastAsia"/>
+          <w:sz w:val="18"/>
+          <w:szCs w:val="18"/>
+        </w:rPr>
+        <w:t>모든 프로그램</w:t>
+      </w:r>
+      <w:r>
+        <w:rPr>
+          <w:sz w:val="18"/>
+          <w:szCs w:val="18"/>
+        </w:rPr>
+        <w:t>”</w:t>
+      </w:r>
+      <w:r>
+        <w:rPr>
+          <w:rFonts w:hint="eastAsia"/>
+          <w:sz w:val="18"/>
+          <w:szCs w:val="18"/>
+        </w:rPr>
+        <w:t xml:space="preserve">에서 </w:t>
+      </w:r>
+      <w:r>
+        <w:rPr>
+          <w:rFonts w:hint="eastAsia"/>
+          <w:sz w:val="18"/>
+          <w:szCs w:val="18"/>
+        </w:rPr>
+        <w:t xml:space="preserve">OpenSSL을 사용하기 위해 </w:t>
+      </w:r>
+      <w:r>
+        <w:rPr>
+          <w:sz w:val="18"/>
+          <w:szCs w:val="18"/>
+        </w:rPr>
+        <w:t>“</w:t>
+      </w:r>
+      <w:r>
+        <w:rPr>
+          <w:rFonts w:hint="eastAsia"/>
+          <w:sz w:val="18"/>
+          <w:szCs w:val="18"/>
+        </w:rPr>
+        <w:t>Windows System Directory</w:t>
+      </w:r>
+      <w:r>
+        <w:rPr>
+          <w:sz w:val="18"/>
+          <w:szCs w:val="18"/>
+        </w:rPr>
+        <w:t>”</w:t>
+      </w:r>
+      <w:r>
+        <w:rPr>
+          <w:rFonts w:hint="eastAsia"/>
+          <w:sz w:val="18"/>
+          <w:szCs w:val="18"/>
+        </w:rPr>
+        <w:t>에</w:t>
+      </w:r>
+      <w:r>
+        <w:rPr>
+          <w:rFonts w:hint="eastAsia"/>
+          <w:sz w:val="18"/>
+          <w:szCs w:val="18"/>
+        </w:rPr>
+        <w:t xml:space="preserve"> DLL 파일을 복사한다.</w:t>
+      </w:r>
+    </w:p>
+    <w:p>
+      <w:pPr>
+        <w:pStyle w:val="a6"/>
+        <w:numPr>
+          <w:ilvl w:val="0"/>
+          <w:numId w:val="12"/>
+        </w:numPr>
+        <w:spacing w:after="0"/>
+        <w:rPr>
+          <w:sz w:val="18"/>
+          <w:szCs w:val="18"/>
+        </w:rPr>
+      </w:pPr>
+      <w:r>
+        <w:rPr>
+          <w:rFonts w:hint="eastAsia"/>
+          <w:sz w:val="18"/>
+          <w:szCs w:val="18"/>
+        </w:rPr>
+        <w:t>C:\Windows\System32 경로에 DLL 파일이 복사된다.</w:t>
+      </w:r>
+    </w:p>
+    <w:p>
+      <w:pPr>
+        <w:pStyle w:val="a6"/>
+        <w:numPr>
+          <w:ilvl w:val="0"/>
+          <w:numId w:val="12"/>
+        </w:numPr>
+        <w:spacing w:after="0"/>
+        <w:rPr>
+          <w:sz w:val="18"/>
+          <w:szCs w:val="18"/>
+        </w:rPr>
+      </w:pPr>
+      <w:r>
+        <w:rPr>
+          <w:rFonts w:hint="eastAsia"/>
+          <w:sz w:val="18"/>
+          <w:szCs w:val="18"/>
+        </w:rPr>
+        <w:t>Windows System 경로에 있으</w:t>
+      </w:r>
+      <w:r>
+        <w:rPr>
+          <w:rFonts w:hint="eastAsia"/>
+          <w:sz w:val="18"/>
+          <w:szCs w:val="18"/>
+        </w:rPr>
+        <w:t>면 모든 프로그램이 접근할 수 있으므로</w:t>
+      </w:r>
+      <w:r>
+        <w:rPr>
+          <w:rFonts w:hint="eastAsia"/>
+          <w:sz w:val="18"/>
+          <w:szCs w:val="18"/>
+        </w:rPr>
+        <w:t xml:space="preserve"> 편리하게 OpenSSL을 적용 가능.</w:t>
+      </w:r>
+    </w:p>
+    <w:p>
+      <w:pPr>
+        <w:pStyle w:val="a6"/>
+        <w:numPr>
+          <w:ilvl w:val="0"/>
+          <w:numId w:val="12"/>
+        </w:numPr>
+        <w:spacing w:after="0"/>
+        <w:rPr>
+          <w:sz w:val="18"/>
+          <w:szCs w:val="18"/>
+        </w:rPr>
+      </w:pPr>
+      <w:r>
+        <w:rPr>
+          <w:rFonts w:hint="eastAsia"/>
+          <w:sz w:val="18"/>
+          <w:szCs w:val="18"/>
+        </w:rPr>
+        <w:t>여러 Version의 OpenSSL이 존재할 경우에는 버전 충돌에 의한 문제가 발생할 수 있다.</w:t>
+      </w:r>
+    </w:p>
+    <w:p>
+      <w:pPr>
+        <w:spacing w:after="0"/>
+        <w:rPr>
+          <w:sz w:val="18"/>
+          <w:szCs w:val="18"/>
+        </w:rPr>
+      </w:pPr>
+    </w:p>
+    <w:p>
+      <w:pPr>
+        <w:pStyle w:val="a6"/>
+        <w:numPr>
+          <w:ilvl w:val="0"/>
+          <w:numId w:val="11"/>
+        </w:numPr>
+        <w:spacing w:after="0"/>
+        <w:rPr>
+          <w:sz w:val="18"/>
+          <w:szCs w:val="18"/>
+        </w:rPr>
+      </w:pPr>
+      <w:r>
+        <w:rPr>
+          <w:rFonts w:hint="eastAsia"/>
+          <w:sz w:val="18"/>
+          <w:szCs w:val="18"/>
+        </w:rPr>
+        <w:t>The OpenSSL binaries (/bin) directory.</w:t>
+      </w:r>
+    </w:p>
+    <w:p>
+      <w:pPr>
+        <w:pStyle w:val="a6"/>
+        <w:numPr>
+          <w:ilvl w:val="0"/>
+          <w:numId w:val="12"/>
+        </w:numPr>
+        <w:spacing w:after="0"/>
+        <w:rPr>
+          <w:sz w:val="18"/>
+          <w:szCs w:val="18"/>
+        </w:rPr>
+      </w:pPr>
+      <w:r>
+        <w:rPr>
+          <w:rFonts w:hint="eastAsia"/>
+          <w:sz w:val="18"/>
+          <w:szCs w:val="18"/>
+        </w:rPr>
+        <w:t>DLL 파일을 OpenSSL Directory 내의 bin Directory에 복사한다.</w:t>
+      </w:r>
+    </w:p>
+    <w:p>
+      <w:pPr>
+        <w:pStyle w:val="a6"/>
+        <w:numPr>
+          <w:ilvl w:val="0"/>
+          <w:numId w:val="12"/>
+        </w:numPr>
+        <w:spacing w:after="0"/>
+        <w:rPr>
+          <w:sz w:val="18"/>
+          <w:szCs w:val="18"/>
+        </w:rPr>
+      </w:pPr>
+      <w:r>
+        <w:rPr>
+          <w:rFonts w:hint="eastAsia"/>
+          <w:sz w:val="18"/>
+          <w:szCs w:val="18"/>
+        </w:rPr>
+        <w:t xml:space="preserve">OpenSSL을 사용하려면 수동으로 </w:t>
+      </w:r>
+      <w:r>
+        <w:rPr>
+          <w:rFonts w:hint="eastAsia"/>
+          <w:sz w:val="18"/>
+          <w:szCs w:val="18"/>
+        </w:rPr>
+        <w:t>경로를 직접 지정해야 한다.</w:t>
+      </w:r>
+    </w:p>
+    <w:p>
+      <w:pPr>
+        <w:pStyle w:val="a6"/>
+        <w:numPr>
+          <w:ilvl w:val="0"/>
+          <w:numId w:val="12"/>
+        </w:numPr>
+        <w:spacing w:after="0"/>
+        <w:rPr>
+          <w:sz w:val="18"/>
+          <w:szCs w:val="18"/>
+        </w:rPr>
+      </w:pPr>
+      <w:r>
+        <w:rPr>
+          <w:rFonts w:hint="eastAsia"/>
+          <w:sz w:val="18"/>
+          <w:szCs w:val="18"/>
+        </w:rPr>
+        <w:t>특정한 프로그램에서만 OpenSSL을 사용하거나 Version 충돌 위험이 있다면 적용한다.</w:t>
+      </w:r>
+    </w:p>
+    <w:p>
+      <w:pPr>
+        <w:pStyle w:val="a6"/>
+        <w:numPr>
+          <w:ilvl w:val="0"/>
+          <w:numId w:val="12"/>
+        </w:numPr>
+        <w:spacing w:after="0"/>
+        <w:rPr>
+          <w:rFonts w:hint="eastAsia"/>
+          <w:sz w:val="18"/>
+          <w:szCs w:val="18"/>
+        </w:rPr>
+      </w:pPr>
+      <w:r>
+        <w:rPr>
+          <w:rFonts w:hint="eastAsia"/>
+          <w:sz w:val="18"/>
+          <w:szCs w:val="18"/>
+        </w:rPr>
+        <w:t>본 실습에서는 이 옵션을 선택.</w:t>
+      </w:r>
+    </w:p>
+    <w:p>
+      <w:pPr>
+        <w:spacing w:after="0"/>
+        <w:rPr>
+          <w:rFonts w:hint="eastAsia"/>
+          <w:sz w:val="18"/>
+          <w:szCs w:val="18"/>
+        </w:rPr>
+      </w:pPr>
+    </w:p>
+    <w:p>
+      <w:pPr>
+        <w:keepNext/>
+        <w:spacing w:after="0"/>
+        <w:jc w:val="center"/>
+      </w:pPr>
+      <w:r>
+        <w:rPr>
+          <w:sz w:val="18"/>
+          <w:szCs w:val="18"/>
+        </w:rPr>
+        <w:drawing>
+          <wp:inline distT="0" distB="0" distL="0" distR="0" wp14:anchorId="27863FC2" wp14:editId="3658EA5B">
+            <wp:extent cx="3998739" cy="1743913"/>
+            <wp:effectExtent l="19050" t="19050" r="20955" b="27940"/>
+            <wp:docPr id="1884874722" name="그림 1" descr="텍스트, 스크린샷, 폰트, 웹 페이지이(가) 표시된 사진&#10;&#10;자동 생성된 설명"/>
+            <wp:cNvGraphicFramePr>
+              <a:graphicFrameLocks xmlns:a="http://schemas.openxmlformats.org/drawingml/2006/main" noChangeAspect="1"/>
+            </wp:cNvGraphicFramePr>
+            <a:graphic xmlns:a="http://schemas.openxmlformats.org/drawingml/2006/main">
+              <a:graphicData uri="http://schemas.openxmlformats.org/drawingml/2006/picture">
+                <pic:pic xmlns:pic="http://schemas.openxmlformats.org/drawingml/2006/picture">
+                  <pic:nvPicPr>
+                    <pic:cNvPr id="1884874722" name="그림 1" descr="텍스트, 스크린샷, 폰트, 웹 페이지이(가) 표시된 사진&#10;&#10;자동 생성된 설명"/>
+                    <pic:cNvPicPr/>
+                  </pic:nvPicPr>
+                  <pic:blipFill>
+                    <a:blip r:embed="rId14"/>
+                    <a:stretch>
+                      <a:fillRect/>
+                    </a:stretch>
+                  </pic:blipFill>
+                  <pic:spPr>
+                    <a:xfrm>
+                      <a:off x="0" y="0"/>
+                      <a:ext cx="4054926" cy="1768417"/>
+                    </a:xfrm>
+                    <a:prstGeom prst="rect">
+                      <a:avLst/>
+                    </a:prstGeom>
+                    <a:ln>
+                      <a:solidFill>
+                        <a:schemeClr val="bg1">
+                          <a:lumMod val="50000"/>
+                        </a:schemeClr>
+                      </a:solidFill>
+                    </a:ln>
+                  </pic:spPr>
+                </pic:pic>
+              </a:graphicData>
+            </a:graphic>
+          </wp:inline>
+        </w:drawing>
+      </w:r>
+    </w:p>
+    <w:p>
+      <w:pPr>
+        <w:pStyle w:val="aa"/>
+        <w:jc w:val="center"/>
+        <w:rPr>
+          <w:sz w:val="16"/>
+          <w:szCs w:val="16"/>
+        </w:rPr>
+      </w:pPr>
+      <w:r>
+        <w:rPr>
+          <w:sz w:val="16"/>
+          <w:szCs w:val="16"/>
+        </w:rPr>
+        <w:t xml:space="preserve">Figure </w:t>
+      </w:r>
+      <w:r>
+        <w:rPr>
+          <w:sz w:val="16"/>
+          <w:szCs w:val="16"/>
+        </w:rPr>
+        <w:fldChar w:fldCharType="begin"/>
+      </w:r>
+      <w:r>
+        <w:rPr>
+          <w:sz w:val="16"/>
+          <w:szCs w:val="16"/>
+        </w:rPr>
+        <w:instrText xml:space="preserve"> SEQ Figure \* ARABIC </w:instrText>
+      </w:r>
+      <w:r>
+        <w:rPr>
+          <w:sz w:val="16"/>
+          <w:szCs w:val="16"/>
+        </w:rPr>
+        <w:fldChar w:fldCharType="separate"/>
+      </w:r>
+      <w:r>
+        <w:rPr>
+          <w:noProof/>
+          <w:sz w:val="16"/>
+          <w:szCs w:val="16"/>
+        </w:rPr>
+        <w:t>12</w:t>
+      </w:r>
+      <w:r>
+        <w:rPr>
+          <w:sz w:val="16"/>
+          <w:szCs w:val="16"/>
+        </w:rPr>
+        <w:fldChar w:fldCharType="end"/>
+      </w:r>
+      <w:r>
+        <w:rPr>
+          <w:rFonts w:hint="eastAsia"/>
+          <w:sz w:val="16"/>
+          <w:szCs w:val="16"/>
+        </w:rPr>
+        <w:t>. OpenSSL DDL 파일 복사 옵션 선택</w:t>
+      </w:r>
+    </w:p>
+    <w:p>
+      <w:pPr>
+        <w:spacing w:after="0"/>
+        <w:rPr>
+          <w:rFonts w:hint="eastAsia"/>
+          <w:sz w:val="18"/>
+          <w:szCs w:val="18"/>
+        </w:rPr>
+      </w:pPr>
+    </w:p>
+    <w:p>
+      <w:pPr>
+        <w:spacing w:after="0"/>
+        <w:rPr>
+          <w:sz w:val="18"/>
+          <w:szCs w:val="18"/>
+        </w:rPr>
+      </w:pPr>
+    </w:p>
+    <w:p>
+      <w:pPr>
+        <w:spacing w:after="0"/>
+        <w:rPr>
+          <w:rFonts w:hint="eastAsia"/>
+          <w:sz w:val="18"/>
+          <w:szCs w:val="18"/>
+        </w:rPr>
+      </w:pPr>
+    </w:p>
+    <w:p>
+      <w:pPr>
+        <w:spacing w:after="0"/>
+        <w:rPr>
+          <w:rFonts w:hint="eastAsia"/>
+          <w:sz w:val="18"/>
+          <w:szCs w:val="18"/>
+        </w:rPr>
+      </w:pPr>
+    </w:p>
+    <w:p>
+      <w:pPr>
+        <w:spacing w:after="0"/>
+        <w:rPr>
+          <w:sz w:val="18"/>
+          <w:szCs w:val="18"/>
+        </w:rPr>
+      </w:pPr>
+    </w:p>
+    <w:p>
+      <w:pPr>
+        <w:spacing w:after="0"/>
+        <w:rPr>
+          <w:sz w:val="18"/>
+          <w:szCs w:val="18"/>
+        </w:rPr>
+      </w:pPr>
+    </w:p>
+    <w:p>
+      <w:pPr>
+        <w:spacing w:after="0"/>
+        <w:rPr>
+          <w:sz w:val="18"/>
+          <w:szCs w:val="18"/>
+        </w:rPr>
+      </w:pPr>
+    </w:p>
+    <w:p>
+      <w:pPr>
+        <w:spacing w:after="0"/>
+        <w:rPr>
+          <w:sz w:val="18"/>
+          <w:szCs w:val="18"/>
+        </w:rPr>
+      </w:pPr>
+    </w:p>
+    <w:p>
+      <w:pPr>
+        <w:spacing w:after="0"/>
+        <w:rPr>
+          <w:sz w:val="18"/>
+          <w:szCs w:val="18"/>
+        </w:rPr>
+      </w:pPr>
+    </w:p>
+    <w:p>
+      <w:pPr>
+        <w:spacing w:after="0"/>
+        <w:rPr>
+          <w:sz w:val="18"/>
+          <w:szCs w:val="18"/>
+        </w:rPr>
+      </w:pPr>
+    </w:p>
+    <w:p>
+      <w:pPr>
+        <w:spacing w:after="0"/>
+        <w:rPr>
+          <w:sz w:val="18"/>
+          <w:szCs w:val="18"/>
+        </w:rPr>
+      </w:pPr>
+      <w:proofErr w:type="spellStart"/>
+      <w:r>
+        <w:rPr>
+          <w:rFonts w:hint="eastAsia"/>
+          <w:sz w:val="18"/>
+          <w:szCs w:val="18"/>
+        </w:rPr>
+        <w:lastRenderedPageBreak/>
+        <w:t>ㆍ</w:t>
+      </w:r>
+      <w:proofErr w:type="spellEnd"/>
+      <w:r>
+        <w:rPr>
+          <w:rFonts w:hint="eastAsia"/>
+          <w:sz w:val="18"/>
+          <w:szCs w:val="18"/>
+        </w:rPr>
+        <w:t xml:space="preserve"> Donation</w:t>
+      </w:r>
+      <w:r>
+        <w:rPr>
+          <w:rFonts w:hint="eastAsia"/>
+          <w:sz w:val="18"/>
+          <w:szCs w:val="18"/>
+        </w:rPr>
+        <w:t xml:space="preserve">(기부) 선택 마법사에서는 아무런 행동을 하지 않으려면 선택을 해제 후 </w:t>
+      </w:r>
+      <w:r>
+        <w:rPr>
+          <w:sz w:val="18"/>
+          <w:szCs w:val="18"/>
+        </w:rPr>
+        <w:t>“</w:t>
+      </w:r>
+      <w:r>
+        <w:rPr>
+          <w:rFonts w:hint="eastAsia"/>
+          <w:sz w:val="18"/>
+          <w:szCs w:val="18"/>
+        </w:rPr>
+        <w:t>finish</w:t>
+      </w:r>
+      <w:r>
+        <w:rPr>
+          <w:sz w:val="18"/>
+          <w:szCs w:val="18"/>
+        </w:rPr>
+        <w:t>”</w:t>
+      </w:r>
+      <w:r>
+        <w:rPr>
+          <w:rFonts w:hint="eastAsia"/>
+          <w:sz w:val="18"/>
+          <w:szCs w:val="18"/>
+        </w:rPr>
+        <w:t>로 진행한다.</w:t>
+      </w:r>
+    </w:p>
+    <w:p>
+      <w:pPr>
+        <w:spacing w:after="0"/>
+        <w:rPr>
+          <w:rFonts w:hint="eastAsia"/>
+          <w:sz w:val="18"/>
+          <w:szCs w:val="18"/>
+        </w:rPr>
+      </w:pPr>
+    </w:p>
+    <w:p>
+      <w:pPr>
+        <w:spacing w:after="0"/>
+        <w:jc w:val="center"/>
+        <w:rPr>
+          <w:sz w:val="18"/>
+          <w:szCs w:val="18"/>
+        </w:rPr>
+      </w:pPr>
+      <w:r>
+        <w:rPr>
+          <w:sz w:val="18"/>
+          <w:szCs w:val="18"/>
+        </w:rPr>
+        <w:drawing>
+          <wp:inline distT="0" distB="0" distL="0" distR="0" wp14:anchorId="1350DCFD" wp14:editId="01083DB1">
+            <wp:extent cx="3531586" cy="2738780"/>
+            <wp:effectExtent l="19050" t="19050" r="12065" b="23495"/>
+            <wp:docPr id="822801356" name="그림 1" descr="텍스트, 스크린샷, 폰트이(가) 표시된 사진&#10;&#10;자동 생성된 설명"/>
+            <wp:cNvGraphicFramePr>
+              <a:graphicFrameLocks xmlns:a="http://schemas.openxmlformats.org/drawingml/2006/main" noChangeAspect="1"/>
+            </wp:cNvGraphicFramePr>
+            <a:graphic xmlns:a="http://schemas.openxmlformats.org/drawingml/2006/main">
+              <a:graphicData uri="http://schemas.openxmlformats.org/drawingml/2006/picture">
+                <pic:pic xmlns:pic="http://schemas.openxmlformats.org/drawingml/2006/picture">
+                  <pic:nvPicPr>
+                    <pic:cNvPr id="822801356" name="그림 1" descr="텍스트, 스크린샷, 폰트이(가) 표시된 사진&#10;&#10;자동 생성된 설명"/>
+                    <pic:cNvPicPr/>
+                  </pic:nvPicPr>
+                  <pic:blipFill>
+                    <a:blip r:embed="rId15"/>
+                    <a:stretch>
+                      <a:fillRect/>
+                    </a:stretch>
+                  </pic:blipFill>
+                  <pic:spPr>
+                    <a:xfrm>
+                      <a:off x="0" y="0"/>
+                      <a:ext cx="3534088" cy="2740721"/>
+                    </a:xfrm>
+                    <a:prstGeom prst="rect">
+                      <a:avLst/>
+                    </a:prstGeom>
+                    <a:ln>
+                      <a:solidFill>
+                        <a:schemeClr val="bg1">
+                          <a:lumMod val="50000"/>
+                        </a:schemeClr>
+                      </a:solidFill>
+                    </a:ln>
+                  </pic:spPr>
+                </pic:pic>
+              </a:graphicData>
+            </a:graphic>
+          </wp:inline>
+        </w:drawing>
+      </w:r>
+    </w:p>
+    <w:p>
+      <w:pPr>
+        <w:spacing w:after="0"/>
+        <w:rPr>
+          <w:sz w:val="18"/>
+          <w:szCs w:val="18"/>
+        </w:rPr>
+      </w:pPr>
+    </w:p>
+    <w:p>
+      <w:pPr>
+        <w:spacing w:after="0"/>
+        <w:rPr>
+          <w:sz w:val="18"/>
+          <w:szCs w:val="18"/>
+        </w:rPr>
+      </w:pPr>
+    </w:p>
+    <w:p>
+      <w:pPr>
+        <w:spacing w:after="0"/>
+        <w:rPr>
+          <w:sz w:val="18"/>
+          <w:szCs w:val="18"/>
+        </w:rPr>
+      </w:pPr>
+      <w:proofErr w:type="spellStart"/>
+      <w:r>
+        <w:rPr>
+          <w:rFonts w:hint="eastAsia"/>
+          <w:sz w:val="18"/>
+          <w:szCs w:val="18"/>
+        </w:rPr>
+        <w:t>ㆍ</w:t>
+      </w:r>
+      <w:proofErr w:type="spellEnd"/>
+      <w:r>
+        <w:rPr>
+          <w:rFonts w:hint="eastAsia"/>
+          <w:sz w:val="18"/>
+          <w:szCs w:val="18"/>
+        </w:rPr>
+        <w:t xml:space="preserve"> 설치가 완료되었다면</w:t>
+      </w:r>
+      <w:r>
+        <w:rPr>
+          <w:rFonts w:hint="eastAsia"/>
+          <w:sz w:val="18"/>
+          <w:szCs w:val="18"/>
+        </w:rPr>
+        <w:t xml:space="preserve"> 환경 변수 등록</w:t>
+      </w:r>
+      <w:r>
+        <w:rPr>
+          <w:rFonts w:hint="eastAsia"/>
+          <w:sz w:val="18"/>
+          <w:szCs w:val="18"/>
+        </w:rPr>
+        <w:t xml:space="preserve"> 후 </w:t>
+      </w:r>
+      <w:proofErr w:type="spellStart"/>
+      <w:r>
+        <w:rPr>
+          <w:rFonts w:hint="eastAsia"/>
+          <w:sz w:val="18"/>
+          <w:szCs w:val="18"/>
+        </w:rPr>
+        <w:t>cmd</w:t>
+      </w:r>
+      <w:proofErr w:type="spellEnd"/>
+      <w:r>
+        <w:rPr>
+          <w:rFonts w:hint="eastAsia"/>
+          <w:sz w:val="18"/>
+          <w:szCs w:val="18"/>
+        </w:rPr>
+        <w:t xml:space="preserve">에서 </w:t>
+      </w:r>
+      <w:proofErr w:type="spellStart"/>
+      <w:r>
+        <w:rPr>
+          <w:rFonts w:hint="eastAsia"/>
+          <w:sz w:val="18"/>
+          <w:szCs w:val="18"/>
+        </w:rPr>
+        <w:t>openssl</w:t>
+      </w:r>
+      <w:proofErr w:type="spellEnd"/>
+      <w:r>
+        <w:rPr>
+          <w:rFonts w:hint="eastAsia"/>
+          <w:sz w:val="18"/>
+          <w:szCs w:val="18"/>
+        </w:rPr>
+        <w:t xml:space="preserve"> 명령을 사용할 수 있도록 한다.</w:t>
+      </w:r>
+    </w:p>
+    <w:p>
+      <w:pPr>
+        <w:spacing w:after="0"/>
+        <w:rPr>
+          <w:sz w:val="18"/>
+          <w:szCs w:val="18"/>
+        </w:rPr>
+      </w:pPr>
+    </w:p>
+    <w:p>
+      <w:pPr>
+        <w:spacing w:after="0"/>
+        <w:rPr>
+          <w:rFonts w:hint="eastAsia"/>
+          <w:sz w:val="18"/>
+          <w:szCs w:val="18"/>
+        </w:rPr>
+      </w:pPr>
+      <w:r>
+        <w:rPr>
+          <w:rFonts w:hint="eastAsia"/>
+          <w:sz w:val="18"/>
+          <w:szCs w:val="18"/>
+        </w:rPr>
+        <w:t xml:space="preserve"> </w:t>
+      </w:r>
+      <w:r>
+        <w:rPr>
+          <w:rFonts w:hint="eastAsia"/>
+          <w:sz w:val="18"/>
+          <w:szCs w:val="18"/>
+        </w:rPr>
+        <w:t xml:space="preserve"> </w:t>
+      </w:r>
+      <w:r>
+        <w:rPr>
+          <w:rFonts w:hint="eastAsia"/>
+          <w:sz w:val="18"/>
+          <w:szCs w:val="18"/>
+        </w:rPr>
+        <w:t xml:space="preserve">설치 마법사에서 </w:t>
+      </w:r>
+      <w:r>
+        <w:rPr>
+          <w:sz w:val="18"/>
+          <w:szCs w:val="18"/>
+        </w:rPr>
+        <w:t>“</w:t>
+      </w:r>
+      <w:r>
+        <w:rPr>
+          <w:rFonts w:hint="eastAsia"/>
+          <w:sz w:val="18"/>
+          <w:szCs w:val="18"/>
+        </w:rPr>
+        <w:t>The OpenSSL binaries (/bin) directory</w:t>
+      </w:r>
+      <w:r>
+        <w:rPr>
+          <w:sz w:val="18"/>
+          <w:szCs w:val="18"/>
+        </w:rPr>
+        <w:t>”</w:t>
+      </w:r>
+      <w:r>
+        <w:rPr>
+          <w:rFonts w:hint="eastAsia"/>
+          <w:sz w:val="18"/>
+          <w:szCs w:val="18"/>
+        </w:rPr>
+        <w:t>를 선택했다면</w:t>
+      </w:r>
+      <w:r>
+        <w:rPr>
+          <w:rFonts w:hint="eastAsia"/>
+          <w:sz w:val="18"/>
+          <w:szCs w:val="18"/>
+        </w:rPr>
+        <w:t xml:space="preserve"> </w:t>
+      </w:r>
+      <w:r>
+        <w:rPr>
+          <w:sz w:val="18"/>
+          <w:szCs w:val="18"/>
+        </w:rPr>
+        <w:t>“</w:t>
+      </w:r>
+      <w:r>
+        <w:rPr>
+          <w:sz w:val="18"/>
+          <w:szCs w:val="18"/>
+        </w:rPr>
+        <w:t>C:\Program Files\OpenSSL-Win64\bin</w:t>
+      </w:r>
+      <w:r>
+        <w:rPr>
+          <w:sz w:val="18"/>
+          <w:szCs w:val="18"/>
+        </w:rPr>
+        <w:t>”</w:t>
+      </w:r>
+      <w:r>
+        <w:rPr>
+          <w:rFonts w:hint="eastAsia"/>
+          <w:sz w:val="18"/>
+          <w:szCs w:val="18"/>
+        </w:rPr>
+        <w:t xml:space="preserve"> 경로에 OpenSSL DLL 구성 파일이 존재한다. 해당 경로를</w:t>
+      </w:r>
+      <w:r>
+        <w:rPr>
+          <w:rFonts w:hint="eastAsia"/>
+          <w:sz w:val="18"/>
+          <w:szCs w:val="18"/>
+        </w:rPr>
+        <w:t xml:space="preserve"> 시스템 환경변수 </w:t>
+      </w:r>
+      <w:r>
+        <w:rPr>
+          <w:sz w:val="18"/>
+          <w:szCs w:val="18"/>
+        </w:rPr>
+        <w:t>‘</w:t>
+      </w:r>
+      <w:r>
+        <w:rPr>
+          <w:rFonts w:hint="eastAsia"/>
+          <w:sz w:val="18"/>
+          <w:szCs w:val="18"/>
+        </w:rPr>
+        <w:t>Path</w:t>
+      </w:r>
+      <w:r>
+        <w:rPr>
+          <w:sz w:val="18"/>
+          <w:szCs w:val="18"/>
+        </w:rPr>
+        <w:t>’</w:t>
+      </w:r>
+      <w:r>
+        <w:rPr>
+          <w:rFonts w:hint="eastAsia"/>
+          <w:sz w:val="18"/>
+          <w:szCs w:val="18"/>
+        </w:rPr>
+        <w:t>에 추가한다.</w:t>
+      </w:r>
+    </w:p>
+    <w:p>
+      <w:pPr>
+        <w:spacing w:after="0"/>
+        <w:rPr>
+          <w:sz w:val="18"/>
+          <w:szCs w:val="18"/>
+        </w:rPr>
+      </w:pPr>
+    </w:p>
+    <w:p>
+      <w:pPr>
+        <w:keepNext/>
+        <w:spacing w:after="0"/>
+        <w:jc w:val="center"/>
+      </w:pPr>
+      <w:r>
+        <w:rPr>
+          <w:sz w:val="18"/>
+          <w:szCs w:val="18"/>
+        </w:rPr>
+        <w:drawing>
+          <wp:inline distT="0" distB="0" distL="0" distR="0" wp14:anchorId="56AB421C" wp14:editId="5C079D6A">
+            <wp:extent cx="4635436" cy="2379549"/>
+            <wp:effectExtent l="19050" t="19050" r="13335" b="20955"/>
+            <wp:docPr id="1208003938" name="그림 1" descr="텍스트, 스크린샷, 번호, 소프트웨어이(가) 표시된 사진&#10;&#10;자동 생성된 설명"/>
+            <wp:cNvGraphicFramePr>
+              <a:graphicFrameLocks xmlns:a="http://schemas.openxmlformats.org/drawingml/2006/main" noChangeAspect="1"/>
+            </wp:cNvGraphicFramePr>
+            <a:graphic xmlns:a="http://schemas.openxmlformats.org/drawingml/2006/main">
+              <a:graphicData uri="http://schemas.openxmlformats.org/drawingml/2006/picture">
+                <pic:pic xmlns:pic="http://schemas.openxmlformats.org/drawingml/2006/picture">
+                  <pic:nvPicPr>
+                    <pic:cNvPr id="1208003938" name="그림 1" descr="텍스트, 스크린샷, 번호, 소프트웨어이(가) 표시된 사진&#10;&#10;자동 생성된 설명"/>
+                    <pic:cNvPicPr/>
+                  </pic:nvPicPr>
+                  <pic:blipFill>
+                    <a:blip r:embed="rId16"/>
+                    <a:stretch>
+                      <a:fillRect/>
+                    </a:stretch>
+                  </pic:blipFill>
+                  <pic:spPr>
+                    <a:xfrm>
+                      <a:off x="0" y="0"/>
+                      <a:ext cx="4644489" cy="2384196"/>
+                    </a:xfrm>
+                    <a:prstGeom prst="rect">
+                      <a:avLst/>
+                    </a:prstGeom>
+                    <a:ln>
+                      <a:solidFill>
+                        <a:schemeClr val="bg1">
+                          <a:lumMod val="50000"/>
+                        </a:schemeClr>
+                      </a:solidFill>
+                    </a:ln>
+                  </pic:spPr>
+                </pic:pic>
+              </a:graphicData>
+            </a:graphic>
+          </wp:inline>
+        </w:drawing>
+      </w:r>
+    </w:p>
+    <w:p>
+      <w:pPr>
+        <w:pStyle w:val="aa"/>
+        <w:jc w:val="center"/>
+        <w:rPr>
+          <w:rFonts w:hint="eastAsia"/>
+          <w:sz w:val="16"/>
+          <w:szCs w:val="16"/>
+        </w:rPr>
+      </w:pPr>
+      <w:r>
+        <w:rPr>
+          <w:sz w:val="16"/>
+          <w:szCs w:val="16"/>
+        </w:rPr>
+        <w:t xml:space="preserve">Figure </w:t>
+      </w:r>
+      <w:r>
+        <w:rPr>
+          <w:sz w:val="16"/>
+          <w:szCs w:val="16"/>
+        </w:rPr>
+        <w:fldChar w:fldCharType="begin"/>
+      </w:r>
+      <w:r>
+        <w:rPr>
+          <w:sz w:val="16"/>
+          <w:szCs w:val="16"/>
+        </w:rPr>
+        <w:instrText xml:space="preserve"> SEQ Figure \* ARABIC </w:instrText>
+      </w:r>
+      <w:r>
+        <w:rPr>
+          <w:sz w:val="16"/>
+          <w:szCs w:val="16"/>
+        </w:rPr>
+        <w:fldChar w:fldCharType="separate"/>
+      </w:r>
+      <w:r>
+        <w:rPr>
+          <w:noProof/>
+          <w:sz w:val="16"/>
+          <w:szCs w:val="16"/>
+        </w:rPr>
+        <w:t>13</w:t>
+      </w:r>
+      <w:r>
+        <w:rPr>
+          <w:sz w:val="16"/>
+          <w:szCs w:val="16"/>
+        </w:rPr>
+        <w:fldChar w:fldCharType="end"/>
+      </w:r>
+      <w:r>
+        <w:rPr>
+          <w:rFonts w:hint="eastAsia"/>
+          <w:sz w:val="16"/>
+          <w:szCs w:val="16"/>
+        </w:rPr>
+        <w:t>. windows 환경 변수에 OpenSSL bin path 추가</w:t>
+      </w:r>
+    </w:p>
+    <w:p>
+      <w:pPr>
+        <w:spacing w:after="0"/>
+        <w:rPr>
+          <w:sz w:val="18"/>
+          <w:szCs w:val="18"/>
+        </w:rPr>
+      </w:pPr>
+    </w:p>
+    <w:p>
+      <w:pPr>
+        <w:spacing w:after="0"/>
+        <w:rPr>
+          <w:rFonts w:hint="eastAsia"/>
+          <w:sz w:val="18"/>
+          <w:szCs w:val="18"/>
+        </w:rPr>
+      </w:pPr>
+      <w:proofErr w:type="spellStart"/>
+      <w:r>
+        <w:rPr>
+          <w:rFonts w:hint="eastAsia"/>
+          <w:sz w:val="18"/>
+          <w:szCs w:val="18"/>
+        </w:rPr>
+        <w:t>ㆍ</w:t>
+      </w:r>
+      <w:r>
+        <w:rPr>
+          <w:rFonts w:hint="eastAsia"/>
+          <w:sz w:val="18"/>
+          <w:szCs w:val="18"/>
+        </w:rPr>
+        <w:t>cmd</w:t>
+      </w:r>
+      <w:proofErr w:type="spellEnd"/>
+      <w:r>
+        <w:rPr>
+          <w:rFonts w:hint="eastAsia"/>
+          <w:sz w:val="18"/>
+          <w:szCs w:val="18"/>
+        </w:rPr>
+        <w:t xml:space="preserve">에서 </w:t>
+      </w:r>
+      <w:r>
+        <w:rPr>
+          <w:sz w:val="18"/>
+          <w:szCs w:val="18"/>
+        </w:rPr>
+        <w:t>“</w:t>
+      </w:r>
+      <w:proofErr w:type="spellStart"/>
+      <w:r>
+        <w:rPr>
+          <w:rFonts w:hint="eastAsia"/>
+          <w:sz w:val="18"/>
+          <w:szCs w:val="18"/>
+        </w:rPr>
+        <w:t>openssl</w:t>
+      </w:r>
+      <w:proofErr w:type="spellEnd"/>
+      <w:r>
+        <w:rPr>
+          <w:rFonts w:hint="eastAsia"/>
+          <w:sz w:val="18"/>
+          <w:szCs w:val="18"/>
+        </w:rPr>
+        <w:t xml:space="preserve"> version</w:t>
+      </w:r>
+      <w:r>
+        <w:rPr>
+          <w:sz w:val="18"/>
+          <w:szCs w:val="18"/>
+        </w:rPr>
+        <w:t>”</w:t>
+      </w:r>
+      <w:r>
+        <w:rPr>
+          <w:rFonts w:hint="eastAsia"/>
+          <w:sz w:val="18"/>
+          <w:szCs w:val="18"/>
+        </w:rPr>
+        <w:t xml:space="preserve"> 명령을 통해 정상적으로 수행되는지 확인한다.</w:t>
+      </w:r>
+    </w:p>
+    <w:p>
+      <w:pPr>
+        <w:spacing w:after="0"/>
+        <w:rPr>
+          <w:sz w:val="18"/>
+          <w:szCs w:val="18"/>
+        </w:rPr>
+      </w:pPr>
+    </w:p>
+    <w:p>
+      <w:pPr>
+        <w:spacing w:after="0"/>
+        <w:jc w:val="center"/>
+        <w:rPr>
+          <w:sz w:val="18"/>
+          <w:szCs w:val="18"/>
+        </w:rPr>
+      </w:pPr>
+      <w:r>
+        <w:rPr>
+          <w:sz w:val="18"/>
+          <w:szCs w:val="18"/>
+        </w:rPr>
+        <w:drawing>
+          <wp:inline distT="0" distB="0" distL="0" distR="0" wp14:anchorId="5081D0BD" wp14:editId="6C49E438">
+            <wp:extent cx="4582211" cy="388743"/>
+            <wp:effectExtent l="19050" t="19050" r="8890" b="11430"/>
+            <wp:docPr id="228516706" name="그림 1"/>
+            <wp:cNvGraphicFramePr>
+              <a:graphicFrameLocks xmlns:a="http://schemas.openxmlformats.org/drawingml/2006/main" noChangeAspect="1"/>
+            </wp:cNvGraphicFramePr>
+            <a:graphic xmlns:a="http://schemas.openxmlformats.org/drawingml/2006/main">
+              <a:graphicData uri="http://schemas.openxmlformats.org/drawingml/2006/picture">
+                <pic:pic xmlns:pic="http://schemas.openxmlformats.org/drawingml/2006/picture">
+                  <pic:nvPicPr>
+                    <pic:cNvPr id="228516706" name=""/>
+                    <pic:cNvPicPr/>
+                  </pic:nvPicPr>
+                  <pic:blipFill>
+                    <a:blip r:embed="rId17"/>
+                    <a:stretch>
+                      <a:fillRect/>
+                    </a:stretch>
+                  </pic:blipFill>
+                  <pic:spPr>
+                    <a:xfrm>
+                      <a:off x="0" y="0"/>
+                      <a:ext cx="4618456" cy="391818"/>
+                    </a:xfrm>
+                    <a:prstGeom prst="rect">
+                      <a:avLst/>
+                    </a:prstGeom>
+                    <a:ln>
+                      <a:solidFill>
+                        <a:schemeClr val="bg1">
+                          <a:lumMod val="50000"/>
+                        </a:schemeClr>
+                      </a:solidFill>
+                    </a:ln>
+                  </pic:spPr>
+                </pic:pic>
+              </a:graphicData>
+            </a:graphic>
+          </wp:inline>
+        </w:drawing>
+      </w:r>
+    </w:p>
+    <w:p>
+      <w:pPr>
+        <w:spacing w:after="0"/>
+        <w:rPr>
+          <w:sz w:val="18"/>
+          <w:szCs w:val="18"/>
+        </w:rPr>
+      </w:pPr>
+    </w:p>
+    <w:p>
+      <w:pPr>
+        <w:spacing w:after="0"/>
+        <w:rPr>
+          <w:sz w:val="18"/>
+          <w:szCs w:val="18"/>
+        </w:rPr>
+      </w:pPr>
+    </w:p>
+    <w:p>
+      <w:pPr>
+        <w:spacing w:after="0"/>
+        <w:rPr>
+          <w:sz w:val="18"/>
+          <w:szCs w:val="18"/>
+        </w:rPr>
+      </w:pPr>
+    </w:p>
+    <w:p>
+      <w:pPr>
+        <w:spacing w:after="0"/>
+        <w:rPr>
+          <w:sz w:val="18"/>
+          <w:szCs w:val="18"/>
+        </w:rPr>
+      </w:pPr>
+    </w:p>
+    <w:p>
+      <w:pPr>
+        <w:spacing w:after="0"/>
+        <w:rPr>
+          <w:sz w:val="18"/>
+          <w:szCs w:val="18"/>
+        </w:rPr>
+      </w:pPr>
+    </w:p>
+    <w:p>
+      <w:pPr>
+        <w:spacing w:after="0"/>
+        <w:rPr>
+          <w:sz w:val="18"/>
+          <w:szCs w:val="18"/>
+        </w:rPr>
+      </w:pPr>
+    </w:p>
+    <w:p>
+      <w:pPr>
+        <w:spacing w:after="0"/>
+        <w:rPr>
+          <w:sz w:val="18"/>
+          <w:szCs w:val="18"/>
+        </w:rPr>
+      </w:pPr>
+    </w:p>
+    <w:p>
+      <w:pPr>
+        <w:spacing w:after="0"/>
+        <w:rPr>
+          <w:sz w:val="18"/>
+          <w:szCs w:val="18"/>
+        </w:rPr>
+      </w:pPr>
+    </w:p>
+    <w:p>
+      <w:pPr>
+        <w:spacing w:after="0"/>
+        <w:rPr>
+          <w:sz w:val="18"/>
+          <w:szCs w:val="18"/>
+        </w:rPr>
+      </w:pPr>
+    </w:p>
+    <w:p>
+      <w:pPr>
+        <w:spacing w:after="0"/>
+        <w:rPr>
+          <w:sz w:val="18"/>
+          <w:szCs w:val="18"/>
+        </w:rPr>
+      </w:pPr>
+    </w:p>
+    <w:p>
+      <w:pPr>
+        <w:spacing w:after="0"/>
+        <w:rPr>
+          <w:sz w:val="18"/>
+          <w:szCs w:val="18"/>
+        </w:rPr>
+      </w:pPr>
+    </w:p>
+    <w:p>
+      <w:pPr>
+        <w:spacing w:after="0"/>
+        <w:rPr>
+          <w:sz w:val="18"/>
+          <w:szCs w:val="18"/>
+        </w:rPr>
+      </w:pPr>
+    </w:p>
+    <w:p>
+      <w:pPr>
+        <w:spacing w:after="0"/>
+        <w:rPr>
+          <w:sz w:val="18"/>
+          <w:szCs w:val="18"/>
+        </w:rPr>
+      </w:pPr>
+    </w:p>
+    <w:p>
+      <w:pPr>
+        <w:spacing w:after="0"/>
+        <w:rPr>
+          <w:sz w:val="18"/>
+          <w:szCs w:val="18"/>
+        </w:rPr>
+      </w:pPr>
+    </w:p>
+    <w:p>
+      <w:pPr>
+        <w:spacing w:after="0"/>
+        <w:rPr>
+          <w:sz w:val="18"/>
+          <w:szCs w:val="18"/>
+        </w:rPr>
+      </w:pPr>
+    </w:p>
+    <w:p>
+      <w:pPr>
+        <w:spacing w:after="0"/>
+        <w:rPr>
+          <w:sz w:val="18"/>
+          <w:szCs w:val="18"/>
+        </w:rPr>
+      </w:pPr>
+    </w:p>
+    <w:p>
+      <w:pPr>
+        <w:spacing w:after="0"/>
+        <w:rPr>
+          <w:sz w:val="18"/>
+          <w:szCs w:val="18"/>
+        </w:rPr>
+      </w:pPr>
+    </w:p>
+    <w:p>
+      <w:pPr>
+        <w:spacing w:after="0"/>
+        <w:rPr>
+          <w:sz w:val="18"/>
+          <w:szCs w:val="18"/>
+        </w:rPr>
+      </w:pPr>
+    </w:p>
+    <w:p>
+      <w:pPr>
+        <w:spacing w:after="0"/>
+        <w:rPr>
+          <w:sz w:val="18"/>
+          <w:szCs w:val="18"/>
+        </w:rPr>
+      </w:pPr>
+    </w:p>
+    <w:p>
+      <w:pPr>
+        <w:spacing w:after="0"/>
+        <w:rPr>
+          <w:sz w:val="18"/>
+          <w:szCs w:val="18"/>
+        </w:rPr>
+      </w:pPr>
+    </w:p>
+    <w:p>
+      <w:pPr>
+        <w:spacing w:after="0"/>
+        <w:rPr>
+          <w:sz w:val="18"/>
+          <w:szCs w:val="18"/>
+        </w:rPr>
+      </w:pPr>
+    </w:p>
+    <w:p>
+      <w:pPr>
+        <w:spacing w:after="0"/>
+        <w:rPr>
+          <w:sz w:val="18"/>
+          <w:szCs w:val="18"/>
+        </w:rPr>
+      </w:pPr>
+    </w:p>
+    <w:p>
+      <w:pPr>
+        <w:spacing w:after="0"/>
+        <w:rPr>
+          <w:sz w:val="18"/>
+          <w:szCs w:val="18"/>
+        </w:rPr>
+      </w:pPr>
+    </w:p>
+    <w:p>
+      <w:pPr>
+        <w:spacing w:after="0"/>
+        <w:rPr>
+          <w:sz w:val="18"/>
+          <w:szCs w:val="18"/>
+        </w:rPr>
+      </w:pPr>
+    </w:p>
+    <w:p>
+      <w:pPr>
+        <w:spacing w:after="0"/>
+        <w:rPr>
+          <w:sz w:val="18"/>
+          <w:szCs w:val="18"/>
+        </w:rPr>
+      </w:pPr>
+    </w:p>
+    <w:p>
+      <w:pPr>
+        <w:spacing w:after="0"/>
+        <w:rPr>
+          <w:sz w:val="18"/>
+          <w:szCs w:val="18"/>
+        </w:rPr>
+      </w:pPr>
+    </w:p>
+    <w:p>
+      <w:pPr>
+        <w:spacing w:after="0"/>
+        <w:rPr>
+          <w:sz w:val="18"/>
+          <w:szCs w:val="18"/>
+        </w:rPr>
+      </w:pPr>
+    </w:p>
+    <w:p>
+      <w:pPr>
+        <w:spacing w:after="0"/>
+        <w:rPr>
+          <w:sz w:val="18"/>
+          <w:szCs w:val="18"/>
+        </w:rPr>
+      </w:pPr>
+    </w:p>
+    <w:p>
+      <w:pPr>
+        <w:spacing w:after="0"/>
+        <w:rPr>
+          <w:sz w:val="18"/>
+          <w:szCs w:val="18"/>
+        </w:rPr>
+      </w:pPr>
+    </w:p>
+    <w:p>
+      <w:pPr>
+        <w:spacing w:after="0"/>
+        <w:rPr>
+          <w:sz w:val="18"/>
+          <w:szCs w:val="18"/>
+        </w:rPr>
+      </w:pPr>
+    </w:p>
+    <w:p>
+      <w:pPr>
+        <w:spacing w:after="0"/>
+        <w:rPr>
+          <w:sz w:val="18"/>
+          <w:szCs w:val="18"/>
+        </w:rPr>
+      </w:pPr>
+    </w:p>
+    <w:p>
+      <w:pPr>
+        <w:spacing w:after="0"/>
+        <w:rPr>
+          <w:sz w:val="18"/>
+          <w:szCs w:val="18"/>
+        </w:rPr>
+      </w:pPr>
+    </w:p>
+    <w:p>
+      <w:pPr>
+        <w:spacing w:after="0"/>
+        <w:rPr>
+          <w:sz w:val="18"/>
+          <w:szCs w:val="18"/>
+        </w:rPr>
+      </w:pPr>
+    </w:p>
+    <w:p>
+      <w:pPr>
+        <w:spacing w:after="0"/>
+        <w:rPr>
+          <w:sz w:val="18"/>
+          <w:szCs w:val="18"/>
+        </w:rPr>
+      </w:pPr>
+    </w:p>
+    <w:p>
+      <w:pPr>
+        <w:spacing w:after="0"/>
+        <w:rPr>
+          <w:sz w:val="18"/>
+          <w:szCs w:val="18"/>
+        </w:rPr>
+      </w:pPr>
+    </w:p>
+    <w:p>
+      <w:pPr>
+        <w:spacing w:after="0"/>
+        <w:rPr>
+          <w:sz w:val="18"/>
+          <w:szCs w:val="18"/>
+        </w:rPr>
+      </w:pPr>
+    </w:p>
+    <w:p>
+      <w:pPr>
+        <w:spacing w:after="0"/>
+        <w:rPr>
+          <w:sz w:val="18"/>
+          <w:szCs w:val="18"/>
+        </w:rPr>
+      </w:pPr>
+    </w:p>
+    <w:p>
+      <w:pPr>
+        <w:spacing w:after="0"/>
+        <w:rPr>
+          <w:sz w:val="18"/>
+          <w:szCs w:val="18"/>
+        </w:rPr>
+      </w:pPr>
+    </w:p>
+    <w:p>
+      <w:pPr>
+        <w:spacing w:after="0"/>
+        <w:rPr>
+          <w:sz w:val="18"/>
+          <w:szCs w:val="18"/>
+        </w:rPr>
+      </w:pPr>
+    </w:p>
+    <w:p>
+      <w:pPr>
+        <w:spacing w:after="0"/>
+        <w:rPr>
+          <w:sz w:val="18"/>
+          <w:szCs w:val="18"/>
+        </w:rPr>
+      </w:pPr>
+    </w:p>
+    <w:p>
+      <w:pPr>
+        <w:spacing w:after="0"/>
+        <w:rPr>
+          <w:sz w:val="18"/>
+          <w:szCs w:val="18"/>
+        </w:rPr>
+      </w:pPr>
+    </w:p>
+    <w:p>
+      <w:pPr>
+        <w:spacing w:after="0"/>
+        <w:rPr>
+          <w:sz w:val="18"/>
+          <w:szCs w:val="18"/>
+        </w:rPr>
+      </w:pPr>
+    </w:p>
+    <w:p>
+      <w:pPr>
+        <w:spacing w:after="0"/>
+        <w:rPr>
+          <w:sz w:val="18"/>
+          <w:szCs w:val="18"/>
+        </w:rPr>
+      </w:pPr>
+    </w:p>
+    <w:p>
+      <w:pPr>
+        <w:spacing w:after="0"/>
+        <w:rPr>
+          <w:sz w:val="18"/>
+          <w:szCs w:val="18"/>
+        </w:rPr>
+      </w:pPr>
+    </w:p>
+    <w:p>
+      <w:pPr>
+        <w:spacing w:after="0"/>
+        <w:rPr>
+          <w:sz w:val="18"/>
+          <w:szCs w:val="18"/>
+        </w:rPr>
+      </w:pPr>
+    </w:p>
+    <w:p>
+      <w:pPr>
+        <w:spacing w:after="0"/>
+        <w:rPr>
+          <w:rFonts w:hint="eastAsia"/>
           <w:sz w:val="18"/>
           <w:szCs w:val="18"/>
         </w:rPr>
@@ -8842,6 +11174,119 @@
     </w:lvl>
   </w:abstractNum>
   <w:abstractNum w:abstractNumId="1" w15:restartNumberingAfterBreak="0">
+    <w:nsid w:val="0FDD3B1F"/>
+    <w:multiLevelType w:val="hybridMultilevel"/>
+    <w:tmpl w:val="08B097AC"/>
+    <w:lvl w:ilvl="0" w:tplc="F2ECD2EA">
+      <w:start w:val="1"/>
+      <w:numFmt w:val="bullet"/>
+      <w:lvlText w:val=""/>
+      <w:lvlJc w:val="left"/>
+      <w:pPr>
+        <w:ind w:left="720" w:hanging="360"/>
+      </w:pPr>
+      <w:rPr>
+        <w:rFonts w:ascii="Wingdings" w:eastAsiaTheme="minorEastAsia" w:hAnsi="Wingdings" w:cstheme="minorBidi" w:hint="default"/>
+      </w:rPr>
+    </w:lvl>
+    <w:lvl w:ilvl="1" w:tplc="04090003" w:tentative="1">
+      <w:start w:val="1"/>
+      <w:numFmt w:val="bullet"/>
+      <w:lvlText w:val=""/>
+      <w:lvlJc w:val="left"/>
+      <w:pPr>
+        <w:ind w:left="1240" w:hanging="440"/>
+      </w:pPr>
+      <w:rPr>
+        <w:rFonts w:ascii="Wingdings" w:hAnsi="Wingdings" w:hint="default"/>
+      </w:rPr>
+    </w:lvl>
+    <w:lvl w:ilvl="2" w:tplc="04090005" w:tentative="1">
+      <w:start w:val="1"/>
+      <w:numFmt w:val="bullet"/>
+      <w:lvlText w:val=""/>
+      <w:lvlJc w:val="left"/>
+      <w:pPr>
+        <w:ind w:left="1680" w:hanging="440"/>
+      </w:pPr>
+      <w:rPr>
+        <w:rFonts w:ascii="Wingdings" w:hAnsi="Wingdings" w:hint="default"/>
+      </w:rPr>
+    </w:lvl>
+    <w:lvl w:ilvl="3" w:tplc="04090001" w:tentative="1">
+      <w:start w:val="1"/>
+      <w:numFmt w:val="bullet"/>
+      <w:lvlText w:val=""/>
+      <w:lvlJc w:val="left"/>
+      <w:pPr>
+        <w:ind w:left="2120" w:hanging="440"/>
+      </w:pPr>
+      <w:rPr>
+        <w:rFonts w:ascii="Wingdings" w:hAnsi="Wingdings" w:hint="default"/>
+      </w:rPr>
+    </w:lvl>
+    <w:lvl w:ilvl="4" w:tplc="04090003" w:tentative="1">
+      <w:start w:val="1"/>
+      <w:numFmt w:val="bullet"/>
+      <w:lvlText w:val=""/>
+      <w:lvlJc w:val="left"/>
+      <w:pPr>
+        <w:ind w:left="2560" w:hanging="440"/>
+      </w:pPr>
+      <w:rPr>
+        <w:rFonts w:ascii="Wingdings" w:hAnsi="Wingdings" w:hint="default"/>
+      </w:rPr>
+    </w:lvl>
+    <w:lvl w:ilvl="5" w:tplc="04090005" w:tentative="1">
+      <w:start w:val="1"/>
+      <w:numFmt w:val="bullet"/>
+      <w:lvlText w:val=""/>
+      <w:lvlJc w:val="left"/>
+      <w:pPr>
+        <w:ind w:left="3000" w:hanging="440"/>
+      </w:pPr>
+      <w:rPr>
+        <w:rFonts w:ascii="Wingdings" w:hAnsi="Wingdings" w:hint="default"/>
+      </w:rPr>
+    </w:lvl>
+    <w:lvl w:ilvl="6" w:tplc="04090001" w:tentative="1">
+      <w:start w:val="1"/>
+      <w:numFmt w:val="bullet"/>
+      <w:lvlText w:val=""/>
+      <w:lvlJc w:val="left"/>
+      <w:pPr>
+        <w:ind w:left="3440" w:hanging="440"/>
+      </w:pPr>
+      <w:rPr>
+        <w:rFonts w:ascii="Wingdings" w:hAnsi="Wingdings" w:hint="default"/>
+      </w:rPr>
+    </w:lvl>
+    <w:lvl w:ilvl="7" w:tplc="04090003" w:tentative="1">
+      <w:start w:val="1"/>
+      <w:numFmt w:val="bullet"/>
+      <w:lvlText w:val=""/>
+      <w:lvlJc w:val="left"/>
+      <w:pPr>
+        <w:ind w:left="3880" w:hanging="440"/>
+      </w:pPr>
+      <w:rPr>
+        <w:rFonts w:ascii="Wingdings" w:hAnsi="Wingdings" w:hint="default"/>
+      </w:rPr>
+    </w:lvl>
+    <w:lvl w:ilvl="8" w:tplc="04090005" w:tentative="1">
+      <w:start w:val="1"/>
+      <w:numFmt w:val="bullet"/>
+      <w:lvlText w:val=""/>
+      <w:lvlJc w:val="left"/>
+      <w:pPr>
+        <w:ind w:left="4320" w:hanging="440"/>
+      </w:pPr>
+      <w:rPr>
+        <w:rFonts w:ascii="Wingdings" w:hAnsi="Wingdings" w:hint="default"/>
+      </w:rPr>
+    </w:lvl>
+  </w:abstractNum>
+  <w:abstractNum w:abstractNumId="2" w15:restartNumberingAfterBreak="0">
     <w:nsid w:val="1F11077C"/>
     <w:multiLevelType w:val="hybridMultilevel"/>
     <w:tmpl w:val="119856F4"/>
@@ -8954,7 +11399,120 @@
       </w:rPr>
     </w:lvl>
   </w:abstractNum>
-  <w:abstractNum w:abstractNumId="2" w15:restartNumberingAfterBreak="0">
+  <w:abstractNum w:abstractNumId="3" w15:restartNumberingAfterBreak="0">
+    <w:nsid w:val="1F941B18"/>
+    <w:multiLevelType w:val="hybridMultilevel"/>
+    <w:tmpl w:val="EE84FBC0"/>
+    <w:lvl w:ilvl="0" w:tplc="A0B81938">
+      <w:start w:val="2"/>
+      <w:numFmt w:val="bullet"/>
+      <w:lvlText w:val="-"/>
+      <w:lvlJc w:val="left"/>
+      <w:pPr>
+        <w:ind w:left="450" w:hanging="360"/>
+      </w:pPr>
+      <w:rPr>
+        <w:rFonts w:ascii="맑은 고딕" w:eastAsia="맑은 고딕" w:hAnsi="맑은 고딕" w:cstheme="minorBidi" w:hint="eastAsia"/>
+      </w:rPr>
+    </w:lvl>
+    <w:lvl w:ilvl="1" w:tplc="04090003" w:tentative="1">
+      <w:start w:val="1"/>
+      <w:numFmt w:val="bullet"/>
+      <w:lvlText w:val=""/>
+      <w:lvlJc w:val="left"/>
+      <w:pPr>
+        <w:ind w:left="970" w:hanging="440"/>
+      </w:pPr>
+      <w:rPr>
+        <w:rFonts w:ascii="Wingdings" w:hAnsi="Wingdings" w:hint="default"/>
+      </w:rPr>
+    </w:lvl>
+    <w:lvl w:ilvl="2" w:tplc="04090005" w:tentative="1">
+      <w:start w:val="1"/>
+      <w:numFmt w:val="bullet"/>
+      <w:lvlText w:val=""/>
+      <w:lvlJc w:val="left"/>
+      <w:pPr>
+        <w:ind w:left="1410" w:hanging="440"/>
+      </w:pPr>
+      <w:rPr>
+        <w:rFonts w:ascii="Wingdings" w:hAnsi="Wingdings" w:hint="default"/>
+      </w:rPr>
+    </w:lvl>
+    <w:lvl w:ilvl="3" w:tplc="04090001" w:tentative="1">
+      <w:start w:val="1"/>
+      <w:numFmt w:val="bullet"/>
+      <w:lvlText w:val=""/>
+      <w:lvlJc w:val="left"/>
+      <w:pPr>
+        <w:ind w:left="1850" w:hanging="440"/>
+      </w:pPr>
+      <w:rPr>
+        <w:rFonts w:ascii="Wingdings" w:hAnsi="Wingdings" w:hint="default"/>
+      </w:rPr>
+    </w:lvl>
+    <w:lvl w:ilvl="4" w:tplc="04090003" w:tentative="1">
+      <w:start w:val="1"/>
+      <w:numFmt w:val="bullet"/>
+      <w:lvlText w:val=""/>
+      <w:lvlJc w:val="left"/>
+      <w:pPr>
+        <w:ind w:left="2290" w:hanging="440"/>
+      </w:pPr>
+      <w:rPr>
+        <w:rFonts w:ascii="Wingdings" w:hAnsi="Wingdings" w:hint="default"/>
+      </w:rPr>
+    </w:lvl>
+    <w:lvl w:ilvl="5" w:tplc="04090005" w:tentative="1">
+      <w:start w:val="1"/>
+      <w:numFmt w:val="bullet"/>
+      <w:lvlText w:val=""/>
+      <w:lvlJc w:val="left"/>
+      <w:pPr>
+        <w:ind w:left="2730" w:hanging="440"/>
+      </w:pPr>
+      <w:rPr>
+        <w:rFonts w:ascii="Wingdings" w:hAnsi="Wingdings" w:hint="default"/>
+      </w:rPr>
+    </w:lvl>
+    <w:lvl w:ilvl="6" w:tplc="04090001" w:tentative="1">
+      <w:start w:val="1"/>
+      <w:numFmt w:val="bullet"/>
+      <w:lvlText w:val=""/>
+      <w:lvlJc w:val="left"/>
+      <w:pPr>
+        <w:ind w:left="3170" w:hanging="440"/>
+      </w:pPr>
+      <w:rPr>
+        <w:rFonts w:ascii="Wingdings" w:hAnsi="Wingdings" w:hint="default"/>
+      </w:rPr>
+    </w:lvl>
+    <w:lvl w:ilvl="7" w:tplc="04090003" w:tentative="1">
+      <w:start w:val="1"/>
+      <w:numFmt w:val="bullet"/>
+      <w:lvlText w:val=""/>
+      <w:lvlJc w:val="left"/>
+      <w:pPr>
+        <w:ind w:left="3610" w:hanging="440"/>
+      </w:pPr>
+      <w:rPr>
+        <w:rFonts w:ascii="Wingdings" w:hAnsi="Wingdings" w:hint="default"/>
+      </w:rPr>
+    </w:lvl>
+    <w:lvl w:ilvl="8" w:tplc="04090005" w:tentative="1">
+      <w:start w:val="1"/>
+      <w:numFmt w:val="bullet"/>
+      <w:lvlText w:val=""/>
+      <w:lvlJc w:val="left"/>
+      <w:pPr>
+        <w:ind w:left="4050" w:hanging="440"/>
+      </w:pPr>
+      <w:rPr>
+        <w:rFonts w:ascii="Wingdings" w:hAnsi="Wingdings" w:hint="default"/>
+      </w:rPr>
+    </w:lvl>
+  </w:abstractNum>
+  <w:abstractNum w:abstractNumId="4" w15:restartNumberingAfterBreak="0">
     <w:nsid w:val="27063E97"/>
     <w:multiLevelType w:val="hybridMultilevel"/>
     <w:tmpl w:val="1E34153C"/>
@@ -9043,7 +11601,7 @@
       </w:pPr>
     </w:lvl>
   </w:abstractNum>
-  <w:abstractNum w:abstractNumId="3" w15:restartNumberingAfterBreak="0">
+  <w:abstractNum w:abstractNumId="5" w15:restartNumberingAfterBreak="0">
     <w:nsid w:val="4C8A176A"/>
     <w:multiLevelType w:val="hybridMultilevel"/>
     <w:tmpl w:val="E6DE5038"/>
@@ -9156,7 +11714,120 @@
       </w:rPr>
     </w:lvl>
   </w:abstractNum>
-  <w:abstractNum w:abstractNumId="4" w15:restartNumberingAfterBreak="0">
+  <w:abstractNum w:abstractNumId="6" w15:restartNumberingAfterBreak="0">
+    <w:nsid w:val="5131015C"/>
+    <w:multiLevelType w:val="hybridMultilevel"/>
+    <w:tmpl w:val="2108B3DA"/>
+    <w:lvl w:ilvl="0" w:tplc="40243330">
+      <w:start w:val="12"/>
+      <w:numFmt w:val="bullet"/>
+      <w:lvlText w:val="-"/>
+      <w:lvlJc w:val="left"/>
+      <w:pPr>
+        <w:ind w:left="450" w:hanging="360"/>
+      </w:pPr>
+      <w:rPr>
+        <w:rFonts w:ascii="맑은 고딕" w:eastAsia="맑은 고딕" w:hAnsi="맑은 고딕" w:cstheme="minorBidi" w:hint="eastAsia"/>
+      </w:rPr>
+    </w:lvl>
+    <w:lvl w:ilvl="1" w:tplc="04090003" w:tentative="1">
+      <w:start w:val="1"/>
+      <w:numFmt w:val="bullet"/>
+      <w:lvlText w:val=""/>
+      <w:lvlJc w:val="left"/>
+      <w:pPr>
+        <w:ind w:left="970" w:hanging="440"/>
+      </w:pPr>
+      <w:rPr>
+        <w:rFonts w:ascii="Wingdings" w:hAnsi="Wingdings" w:hint="default"/>
+      </w:rPr>
+    </w:lvl>
+    <w:lvl w:ilvl="2" w:tplc="04090005" w:tentative="1">
+      <w:start w:val="1"/>
+      <w:numFmt w:val="bullet"/>
+      <w:lvlText w:val=""/>
+      <w:lvlJc w:val="left"/>
+      <w:pPr>
+        <w:ind w:left="1410" w:hanging="440"/>
+      </w:pPr>
+      <w:rPr>
+        <w:rFonts w:ascii="Wingdings" w:hAnsi="Wingdings" w:hint="default"/>
+      </w:rPr>
+    </w:lvl>
+    <w:lvl w:ilvl="3" w:tplc="04090001" w:tentative="1">
+      <w:start w:val="1"/>
+      <w:numFmt w:val="bullet"/>
+      <w:lvlText w:val=""/>
+      <w:lvlJc w:val="left"/>
+      <w:pPr>
+        <w:ind w:left="1850" w:hanging="440"/>
+      </w:pPr>
+      <w:rPr>
+        <w:rFonts w:ascii="Wingdings" w:hAnsi="Wingdings" w:hint="default"/>
+      </w:rPr>
+    </w:lvl>
+    <w:lvl w:ilvl="4" w:tplc="04090003" w:tentative="1">
+      <w:start w:val="1"/>
+      <w:numFmt w:val="bullet"/>
+      <w:lvlText w:val=""/>
+      <w:lvlJc w:val="left"/>
+      <w:pPr>
+        <w:ind w:left="2290" w:hanging="440"/>
+      </w:pPr>
+      <w:rPr>
+        <w:rFonts w:ascii="Wingdings" w:hAnsi="Wingdings" w:hint="default"/>
+      </w:rPr>
+    </w:lvl>
+    <w:lvl w:ilvl="5" w:tplc="04090005" w:tentative="1">
+      <w:start w:val="1"/>
+      <w:numFmt w:val="bullet"/>
+      <w:lvlText w:val=""/>
+      <w:lvlJc w:val="left"/>
+      <w:pPr>
+        <w:ind w:left="2730" w:hanging="440"/>
+      </w:pPr>
+      <w:rPr>
+        <w:rFonts w:ascii="Wingdings" w:hAnsi="Wingdings" w:hint="default"/>
+      </w:rPr>
+    </w:lvl>
+    <w:lvl w:ilvl="6" w:tplc="04090001" w:tentative="1">
+      <w:start w:val="1"/>
+      <w:numFmt w:val="bullet"/>
+      <w:lvlText w:val=""/>
+      <w:lvlJc w:val="left"/>
+      <w:pPr>
+        <w:ind w:left="3170" w:hanging="440"/>
+      </w:pPr>
+      <w:rPr>
+        <w:rFonts w:ascii="Wingdings" w:hAnsi="Wingdings" w:hint="default"/>
+      </w:rPr>
+    </w:lvl>
+    <w:lvl w:ilvl="7" w:tplc="04090003" w:tentative="1">
+      <w:start w:val="1"/>
+      <w:numFmt w:val="bullet"/>
+      <w:lvlText w:val=""/>
+      <w:lvlJc w:val="left"/>
+      <w:pPr>
+        <w:ind w:left="3610" w:hanging="440"/>
+      </w:pPr>
+      <w:rPr>
+        <w:rFonts w:ascii="Wingdings" w:hAnsi="Wingdings" w:hint="default"/>
+      </w:rPr>
+    </w:lvl>
+    <w:lvl w:ilvl="8" w:tplc="04090005" w:tentative="1">
+      <w:start w:val="1"/>
+      <w:numFmt w:val="bullet"/>
+      <w:lvlText w:val=""/>
+      <w:lvlJc w:val="left"/>
+      <w:pPr>
+        <w:ind w:left="4050" w:hanging="440"/>
+      </w:pPr>
+      <w:rPr>
+        <w:rFonts w:ascii="Wingdings" w:hAnsi="Wingdings" w:hint="default"/>
+      </w:rPr>
+    </w:lvl>
+  </w:abstractNum>
+  <w:abstractNum w:abstractNumId="7" w15:restartNumberingAfterBreak="0">
     <w:nsid w:val="533D057B"/>
     <w:multiLevelType w:val="hybridMultilevel"/>
     <w:tmpl w:val="B11AD168"/>
@@ -9245,7 +11916,7 @@
       </w:pPr>
     </w:lvl>
   </w:abstractNum>
-  <w:abstractNum w:abstractNumId="5" w15:restartNumberingAfterBreak="0">
+  <w:abstractNum w:abstractNumId="8" w15:restartNumberingAfterBreak="0">
     <w:nsid w:val="5D682D1C"/>
     <w:multiLevelType w:val="hybridMultilevel"/>
     <w:tmpl w:val="A0067A12"/>
@@ -9358,7 +12029,7 @@
       </w:rPr>
     </w:lvl>
   </w:abstractNum>
-  <w:abstractNum w:abstractNumId="6" w15:restartNumberingAfterBreak="0">
+  <w:abstractNum w:abstractNumId="9" w15:restartNumberingAfterBreak="0">
     <w:nsid w:val="65315EDE"/>
     <w:multiLevelType w:val="hybridMultilevel"/>
     <w:tmpl w:val="03DA3544"/>
@@ -9471,7 +12142,7 @@
       </w:rPr>
     </w:lvl>
   </w:abstractNum>
-  <w:abstractNum w:abstractNumId="7" w15:restartNumberingAfterBreak="0">
+  <w:abstractNum w:abstractNumId="10" w15:restartNumberingAfterBreak="0">
     <w:nsid w:val="658143B2"/>
     <w:multiLevelType w:val="hybridMultilevel"/>
     <w:tmpl w:val="67A0BFEA"/>
@@ -9584,7 +12255,96 @@
       </w:rPr>
     </w:lvl>
   </w:abstractNum>
-  <w:abstractNum w:abstractNumId="8" w15:restartNumberingAfterBreak="0">
+  <w:abstractNum w:abstractNumId="11" w15:restartNumberingAfterBreak="0">
+    <w:nsid w:val="6C58405D"/>
+    <w:multiLevelType w:val="hybridMultilevel"/>
+    <w:tmpl w:val="9BE2C55C"/>
+    <w:lvl w:ilvl="0" w:tplc="98C8A5F8">
+      <w:start w:val="1"/>
+      <w:numFmt w:val="decimalEnclosedCircle"/>
+      <w:lvlText w:val="%1"/>
+      <w:lvlJc w:val="left"/>
+      <w:pPr>
+        <w:ind w:left="540" w:hanging="360"/>
+      </w:pPr>
+      <w:rPr>
+        <w:rFonts w:hAnsiTheme="minorEastAsia" w:hint="default"/>
+      </w:rPr>
+    </w:lvl>
+    <w:lvl w:ilvl="1" w:tplc="04090019" w:tentative="1">
+      <w:start w:val="1"/>
+      <w:numFmt w:val="upperLetter"/>
+      <w:lvlText w:val="%2."/>
+      <w:lvlJc w:val="left"/>
+      <w:pPr>
+        <w:ind w:left="1060" w:hanging="440"/>
+      </w:pPr>
+    </w:lvl>
+    <w:lvl w:ilvl="2" w:tplc="0409001B" w:tentative="1">
+      <w:start w:val="1"/>
+      <w:numFmt w:val="lowerRoman"/>
+      <w:lvlText w:val="%3."/>
+      <w:lvlJc w:val="right"/>
+      <w:pPr>
+        <w:ind w:left="1500" w:hanging="440"/>
+      </w:pPr>
+    </w:lvl>
+    <w:lvl w:ilvl="3" w:tplc="0409000F" w:tentative="1">
+      <w:start w:val="1"/>
+      <w:numFmt w:val="decimal"/>
+      <w:lvlText w:val="%4."/>
+      <w:lvlJc w:val="left"/>
+      <w:pPr>
+        <w:ind w:left="1940" w:hanging="440"/>
+      </w:pPr>
+    </w:lvl>
+    <w:lvl w:ilvl="4" w:tplc="04090019" w:tentative="1">
+      <w:start w:val="1"/>
+      <w:numFmt w:val="upperLetter"/>
+      <w:lvlText w:val="%5."/>
+      <w:lvlJc w:val="left"/>
+      <w:pPr>
+        <w:ind w:left="2380" w:hanging="440"/>
+      </w:pPr>
+    </w:lvl>
+    <w:lvl w:ilvl="5" w:tplc="0409001B" w:tentative="1">
+      <w:start w:val="1"/>
+      <w:numFmt w:val="lowerRoman"/>
+      <w:lvlText w:val="%6."/>
+      <w:lvlJc w:val="right"/>
+      <w:pPr>
+        <w:ind w:left="2820" w:hanging="440"/>
+      </w:pPr>
+    </w:lvl>
+    <w:lvl w:ilvl="6" w:tplc="0409000F" w:tentative="1">
+      <w:start w:val="1"/>
+      <w:numFmt w:val="decimal"/>
+      <w:lvlText w:val="%7."/>
+      <w:lvlJc w:val="left"/>
+      <w:pPr>
+        <w:ind w:left="3260" w:hanging="440"/>
+      </w:pPr>
+    </w:lvl>
+    <w:lvl w:ilvl="7" w:tplc="04090019" w:tentative="1">
+      <w:start w:val="1"/>
+      <w:numFmt w:val="upperLetter"/>
+      <w:lvlText w:val="%8."/>
+      <w:lvlJc w:val="left"/>
+      <w:pPr>
+        <w:ind w:left="3700" w:hanging="440"/>
+      </w:pPr>
+    </w:lvl>
+    <w:lvl w:ilvl="8" w:tplc="0409001B" w:tentative="1">
+      <w:start w:val="1"/>
+      <w:numFmt w:val="lowerRoman"/>
+      <w:lvlText w:val="%9."/>
+      <w:lvlJc w:val="right"/>
+      <w:pPr>
+        <w:ind w:left="4140" w:hanging="440"/>
+      </w:pPr>
+    </w:lvl>
+  </w:abstractNum>
+  <w:abstractNum w:abstractNumId="12" w15:restartNumberingAfterBreak="0">
     <w:nsid w:val="706228D0"/>
     <w:multiLevelType w:val="hybridMultilevel"/>
     <w:tmpl w:val="65A4B0EA"/>
@@ -9698,31 +12458,43 @@
     </w:lvl>
   </w:abstractNum>
   <w:num w:numId="1" w16cid:durableId="851069361">
-    <w:abstractNumId w:val="6"/>
+    <w:abstractNumId w:val="9"/>
   </w:num>
   <w:num w:numId="2" w16cid:durableId="1961298486">
-    <w:abstractNumId w:val="7"/>
+    <w:abstractNumId w:val="10"/>
   </w:num>
   <w:num w:numId="3" w16cid:durableId="1500971215">
-    <w:abstractNumId w:val="4"/>
+    <w:abstractNumId w:val="7"/>
   </w:num>
   <w:num w:numId="4" w16cid:durableId="437674631">
     <w:abstractNumId w:val="0"/>
   </w:num>
   <w:num w:numId="5" w16cid:durableId="1490756352">
+    <w:abstractNumId w:val="4"/>
+  </w:num>
+  <w:num w:numId="6" w16cid:durableId="340620105">
     <w:abstractNumId w:val="2"/>
   </w:num>
-  <w:num w:numId="6" w16cid:durableId="340620105">
+  <w:num w:numId="7" w16cid:durableId="598878340">
+    <w:abstractNumId w:val="8"/>
+  </w:num>
+  <w:num w:numId="8" w16cid:durableId="577401945">
+    <w:abstractNumId w:val="5"/>
+  </w:num>
+  <w:num w:numId="9" w16cid:durableId="1887260138">
+    <w:abstractNumId w:val="12"/>
+  </w:num>
+  <w:num w:numId="10" w16cid:durableId="1074283719">
+    <w:abstractNumId w:val="3"/>
+  </w:num>
+  <w:num w:numId="11" w16cid:durableId="1699429164">
+    <w:abstractNumId w:val="11"/>
+  </w:num>
+  <w:num w:numId="12" w16cid:durableId="365327167">
     <w:abstractNumId w:val="1"/>
   </w:num>
-  <w:num w:numId="7" w16cid:durableId="598878340">
-    <w:abstractNumId w:val="5"/>
-  </w:num>
-  <w:num w:numId="8" w16cid:durableId="577401945">
-    <w:abstractNumId w:val="3"/>
-  </w:num>
-  <w:num w:numId="9" w16cid:durableId="1887260138">
-    <w:abstractNumId w:val="8"/>
+  <w:num w:numId="13" w16cid:durableId="1634091609">
+    <w:abstractNumId w:val="6"/>
   </w:num>
 </w:numbering>
 </file>
@@ -10334,6 +13106,7 @@
   <w:style w:type="character" w:default="1" w:styleId="a0">
     <w:name w:val="Default Paragraph Font"/>
     <w:uiPriority w:val="1"/>
+    <w:semiHidden/>
     <w:unhideWhenUsed/>
   </w:style>
   <w:style w:type="table" w:default="1" w:styleId="a1">

</xml_diff>